<commit_message>
updated the journal for week 2
</commit_message>
<xml_diff>
--- a/CSC 780_Joural.docx
+++ b/CSC 780_Joural.docx
@@ -96,23 +96,13 @@
         </w:rPr>
         <w:t xml:space="preserve"> </w:t>
       </w:r>
-      <w:proofErr w:type="spellStart"/>
-      <w:r>
-        <w:rPr>
-          <w:rFonts w:ascii="ArialMT" w:cs="ArialMT"/>
-          <w:sz w:val="23"/>
-          <w:szCs w:val="23"/>
-        </w:rPr>
-        <w:t>Puder</w:t>
-      </w:r>
-      <w:proofErr w:type="spellEnd"/>
-      <w:r>
-        <w:rPr>
-          <w:rFonts w:ascii="ArialMT" w:cs="ArialMT"/>
-          <w:sz w:val="23"/>
-          <w:szCs w:val="23"/>
-        </w:rPr>
-        <w:t>.</w:t>
+      <w:r>
+        <w:rPr>
+          <w:rFonts w:ascii="ArialMT" w:cs="ArialMT"/>
+          <w:sz w:val="23"/>
+          <w:szCs w:val="23"/>
+        </w:rPr>
+        <w:t>Puder.</w:t>
       </w:r>
     </w:p>
     <w:p>
@@ -132,72 +122,16 @@
           <w:sz w:val="23"/>
           <w:szCs w:val="23"/>
         </w:rPr>
-        <w:t xml:space="preserve">Authors: </w:t>
-      </w:r>
-      <w:proofErr w:type="spellStart"/>
-      <w:r>
-        <w:rPr>
-          <w:rFonts w:ascii="ArialMT" w:cs="ArialMT"/>
-          <w:sz w:val="23"/>
-          <w:szCs w:val="23"/>
-        </w:rPr>
-        <w:t>Pooja</w:t>
-      </w:r>
-      <w:proofErr w:type="spellEnd"/>
-      <w:r>
-        <w:rPr>
-          <w:rFonts w:ascii="ArialMT" w:cs="ArialMT"/>
-          <w:sz w:val="23"/>
-          <w:szCs w:val="23"/>
-        </w:rPr>
-        <w:t xml:space="preserve"> </w:t>
-      </w:r>
-      <w:proofErr w:type="spellStart"/>
-      <w:r>
-        <w:rPr>
-          <w:rFonts w:ascii="ArialMT" w:cs="ArialMT"/>
-          <w:sz w:val="23"/>
-          <w:szCs w:val="23"/>
-        </w:rPr>
-        <w:t>Kanchan</w:t>
-      </w:r>
-      <w:proofErr w:type="spellEnd"/>
-      <w:r>
-        <w:rPr>
-          <w:rFonts w:ascii="ArialMT" w:cs="ArialMT"/>
-          <w:sz w:val="23"/>
-          <w:szCs w:val="23"/>
-        </w:rPr>
-        <w:t xml:space="preserve"> and </w:t>
-      </w:r>
-      <w:proofErr w:type="spellStart"/>
-      <w:r>
-        <w:rPr>
-          <w:rFonts w:ascii="ArialMT" w:cs="ArialMT"/>
-          <w:sz w:val="23"/>
-          <w:szCs w:val="23"/>
-        </w:rPr>
-        <w:t>Syed</w:t>
-      </w:r>
-      <w:proofErr w:type="spellEnd"/>
-      <w:r>
-        <w:rPr>
-          <w:rFonts w:ascii="ArialMT" w:cs="ArialMT"/>
-          <w:sz w:val="23"/>
-          <w:szCs w:val="23"/>
-        </w:rPr>
-        <w:t xml:space="preserve"> </w:t>
-      </w:r>
-      <w:proofErr w:type="spellStart"/>
-      <w:r>
-        <w:rPr>
-          <w:rFonts w:ascii="ArialMT" w:cs="ArialMT"/>
-          <w:sz w:val="23"/>
-          <w:szCs w:val="23"/>
-        </w:rPr>
-        <w:t>Khureshi</w:t>
-      </w:r>
-      <w:proofErr w:type="spellEnd"/>
+        <w:t xml:space="preserve">Authors: Pooja Kanchan and </w:t>
+      </w:r>
+      <w:r>
+        <w:rPr>
+          <w:rFonts w:ascii="ArialMT" w:cs="ArialMT"/>
+          <w:sz w:val="23"/>
+          <w:szCs w:val="23"/>
+        </w:rPr>
+        <w:t>Syed Khureshi</w:t>
+      </w:r>
     </w:p>
     <w:p>
       <w:pPr>
@@ -264,7 +198,57 @@
           <w:sz w:val="23"/>
           <w:szCs w:val="23"/>
         </w:rPr>
-        <w:t xml:space="preserve"> ,2015</w:t>
+        <w:t xml:space="preserve"> </w:t>
+      </w:r>
+      <w:r>
+        <w:rPr>
+          <w:rFonts w:ascii="ArialMT" w:cs="ArialMT"/>
+          <w:sz w:val="23"/>
+          <w:szCs w:val="23"/>
+        </w:rPr>
+        <w:t>2015</w:t>
+      </w:r>
+    </w:p>
+    <w:p>
+      <w:pPr>
+        <w:pStyle w:val="ListParagraph"/>
+        <w:numPr>
+          <w:ilvl w:val="0"/>
+          <w:numId w:val="5"/>
+        </w:numPr>
+        <w:autoSpaceDE w:val="0"/>
+        <w:autoSpaceDN w:val="0"/>
+        <w:adjustRightInd w:val="0"/>
+        <w:spacing w:after="0" w:line="240" w:lineRule="auto"/>
+        <w:rPr>
+          <w:rFonts w:ascii="ArialMT" w:cs="ArialMT"/>
+          <w:sz w:val="23"/>
+          <w:szCs w:val="23"/>
+        </w:rPr>
+      </w:pPr>
+      <w:r>
+        <w:rPr>
+          <w:rFonts w:ascii="ArialMT" w:cs="ArialMT"/>
+          <w:sz w:val="23"/>
+          <w:szCs w:val="23"/>
+        </w:rPr>
+        <w:t>Worked on the</w:t>
+      </w:r>
+      <w:r>
+        <w:rPr>
+          <w:rFonts w:ascii="ArialMT" w:cs="ArialMT"/>
+          <w:sz w:val="23"/>
+          <w:szCs w:val="23"/>
+        </w:rPr>
+        <w:t xml:space="preserve"> </w:t>
+      </w:r>
+      <w:r>
+        <w:rPr>
+          <w:rFonts w:ascii="ArialMT" w:cs="ArialMT"/>
+          <w:sz w:val="23"/>
+          <w:szCs w:val="23"/>
+        </w:rPr>
+        <w:t>design document of the project.</w:t>
       </w:r>
     </w:p>
     <w:p>
@@ -280,32 +264,177 @@
           <w:szCs w:val="23"/>
         </w:rPr>
       </w:pPr>
-      <w:proofErr w:type="gramStart"/>
-      <w:r>
-        <w:rPr>
-          <w:rFonts w:ascii="ArialMT" w:cs="ArialMT"/>
-          <w:sz w:val="23"/>
-          <w:szCs w:val="23"/>
-        </w:rPr>
-        <w:t>Worked on the</w:t>
-      </w:r>
-      <w:r>
-        <w:rPr>
-          <w:rFonts w:ascii="ArialMT" w:cs="ArialMT"/>
-          <w:sz w:val="23"/>
-          <w:szCs w:val="23"/>
-        </w:rPr>
-        <w:t xml:space="preserve"> </w:t>
-      </w:r>
-      <w:r>
-        <w:rPr>
-          <w:rFonts w:ascii="ArialMT" w:cs="ArialMT"/>
-          <w:sz w:val="23"/>
-          <w:szCs w:val="23"/>
-        </w:rPr>
-        <w:t>design document of the project.</w:t>
-      </w:r>
-      <w:proofErr w:type="gramEnd"/>
+    </w:p>
+    <w:p>
+      <w:pPr>
+        <w:pStyle w:val="ListParagraph"/>
+        <w:numPr>
+          <w:ilvl w:val="0"/>
+          <w:numId w:val="3"/>
+        </w:numPr>
+        <w:autoSpaceDE w:val="0"/>
+        <w:autoSpaceDN w:val="0"/>
+        <w:adjustRightInd w:val="0"/>
+        <w:spacing w:after="0" w:line="240" w:lineRule="auto"/>
+        <w:rPr>
+          <w:rFonts w:ascii="ArialMT" w:cs="ArialMT"/>
+          <w:sz w:val="23"/>
+          <w:szCs w:val="23"/>
+        </w:rPr>
+      </w:pPr>
+      <w:r>
+        <w:rPr>
+          <w:rFonts w:ascii="ArialMT" w:cs="ArialMT"/>
+          <w:sz w:val="23"/>
+          <w:szCs w:val="23"/>
+        </w:rPr>
+        <w:t>Week 2: 24</w:t>
+      </w:r>
+      <w:r>
+        <w:rPr>
+          <w:rFonts w:ascii="ArialMT" w:cs="ArialMT"/>
+          <w:sz w:val="23"/>
+          <w:szCs w:val="23"/>
+          <w:vertAlign w:val="superscript"/>
+        </w:rPr>
+        <w:t>th</w:t>
+      </w:r>
+      <w:r>
+        <w:rPr>
+          <w:rFonts w:ascii="ArialMT" w:cs="ArialMT"/>
+          <w:sz w:val="23"/>
+          <w:szCs w:val="23"/>
+        </w:rPr>
+        <w:t xml:space="preserve"> September 2015</w:t>
+      </w:r>
+    </w:p>
+    <w:p>
+      <w:pPr>
+        <w:pStyle w:val="ListParagraph"/>
+        <w:numPr>
+          <w:ilvl w:val="0"/>
+          <w:numId w:val="6"/>
+        </w:numPr>
+        <w:autoSpaceDE w:val="0"/>
+        <w:autoSpaceDN w:val="0"/>
+        <w:adjustRightInd w:val="0"/>
+        <w:spacing w:after="0" w:line="240" w:lineRule="auto"/>
+        <w:rPr>
+          <w:rFonts w:ascii="ArialMT" w:cs="ArialMT"/>
+          <w:sz w:val="23"/>
+          <w:szCs w:val="23"/>
+        </w:rPr>
+      </w:pPr>
+      <w:r>
+        <w:rPr>
+          <w:rFonts w:ascii="ArialMT" w:cs="ArialMT"/>
+          <w:sz w:val="23"/>
+          <w:szCs w:val="23"/>
+        </w:rPr>
+        <w:t>Went through some Bluetooth tutorials.</w:t>
+      </w:r>
+    </w:p>
+    <w:p>
+      <w:pPr>
+        <w:pStyle w:val="ListParagraph"/>
+        <w:numPr>
+          <w:ilvl w:val="0"/>
+          <w:numId w:val="6"/>
+        </w:numPr>
+        <w:autoSpaceDE w:val="0"/>
+        <w:autoSpaceDN w:val="0"/>
+        <w:adjustRightInd w:val="0"/>
+        <w:spacing w:after="0" w:line="240" w:lineRule="auto"/>
+        <w:rPr>
+          <w:rFonts w:ascii="ArialMT" w:cs="ArialMT"/>
+          <w:sz w:val="23"/>
+          <w:szCs w:val="23"/>
+        </w:rPr>
+      </w:pPr>
+      <w:r>
+        <w:rPr>
+          <w:rFonts w:ascii="ArialMT" w:cs="ArialMT"/>
+          <w:sz w:val="23"/>
+          <w:szCs w:val="23"/>
+        </w:rPr>
+        <w:t xml:space="preserve">Created a sample program </w:t>
+      </w:r>
+      <w:r>
+        <w:rPr>
+          <w:rFonts w:ascii="ArialMT" w:cs="ArialMT"/>
+          <w:sz w:val="23"/>
+          <w:szCs w:val="23"/>
+        </w:rPr>
+        <w:t>to perform basic functions like</w:t>
+      </w:r>
+      <w:r>
+        <w:rPr>
+          <w:rFonts w:ascii="ArialMT" w:cs="ArialMT"/>
+          <w:sz w:val="23"/>
+          <w:szCs w:val="23"/>
+        </w:rPr>
+        <w:t>: turn On, turn Off, Make the device visible.</w:t>
+      </w:r>
+    </w:p>
+    <w:p>
+      <w:pPr>
+        <w:pStyle w:val="ListParagraph"/>
+        <w:numPr>
+          <w:ilvl w:val="0"/>
+          <w:numId w:val="3"/>
+        </w:numPr>
+        <w:autoSpaceDE w:val="0"/>
+        <w:autoSpaceDN w:val="0"/>
+        <w:adjustRightInd w:val="0"/>
+        <w:spacing w:after="0" w:line="240" w:lineRule="auto"/>
+        <w:rPr>
+          <w:rFonts w:ascii="ArialMT" w:cs="ArialMT"/>
+          <w:sz w:val="23"/>
+          <w:szCs w:val="23"/>
+        </w:rPr>
+      </w:pPr>
+      <w:r>
+        <w:rPr>
+          <w:rFonts w:ascii="ArialMT" w:cs="ArialMT"/>
+          <w:sz w:val="23"/>
+          <w:szCs w:val="23"/>
+        </w:rPr>
+        <w:t>Week 3: 1 October 2015</w:t>
+      </w:r>
+    </w:p>
+    <w:p>
+      <w:pPr>
+        <w:pStyle w:val="ListParagraph"/>
+        <w:numPr>
+          <w:ilvl w:val="0"/>
+          <w:numId w:val="7"/>
+        </w:numPr>
+        <w:autoSpaceDE w:val="0"/>
+        <w:autoSpaceDN w:val="0"/>
+        <w:adjustRightInd w:val="0"/>
+        <w:spacing w:after="0" w:line="240" w:lineRule="auto"/>
+        <w:rPr>
+          <w:rFonts w:ascii="ArialMT" w:cs="ArialMT"/>
+          <w:sz w:val="23"/>
+          <w:szCs w:val="23"/>
+        </w:rPr>
+      </w:pPr>
+      <w:r>
+        <w:rPr>
+          <w:rFonts w:ascii="ArialMT" w:cs="ArialMT"/>
+          <w:sz w:val="23"/>
+          <w:szCs w:val="23"/>
+        </w:rPr>
+        <w:t>Created a program to test Bluetooth socket programming</w:t>
+      </w:r>
+      <w:r>
+        <w:rPr>
+          <w:rFonts w:ascii="ArialMT" w:cs="ArialMT"/>
+          <w:sz w:val="23"/>
+          <w:szCs w:val="23"/>
+        </w:rPr>
+        <w:t xml:space="preserve"> between two devices. First device works in server mode and the second device works in client mode.</w:t>
+      </w:r>
     </w:p>
     <w:p>
       <w:pPr>
@@ -315,6 +444,72 @@
         <w:adjustRightInd w:val="0"/>
         <w:spacing w:after="0" w:line="240" w:lineRule="auto"/>
         <w:ind w:left="1440"/>
+        <w:rPr>
+          <w:rFonts w:ascii="ArialMT" w:cs="ArialMT"/>
+          <w:sz w:val="23"/>
+          <w:szCs w:val="23"/>
+        </w:rPr>
+      </w:pPr>
+      <w:r>
+        <w:rPr>
+          <w:rFonts w:ascii="ArialMT" w:cs="ArialMT"/>
+          <w:sz w:val="23"/>
+          <w:szCs w:val="23"/>
+        </w:rPr>
+        <w:t>Once the connection is established between them, the two devices can exchange the messages between them.</w:t>
+      </w:r>
+    </w:p>
+    <w:p>
+      <w:pPr>
+        <w:pStyle w:val="ListParagraph"/>
+        <w:autoSpaceDE w:val="0"/>
+        <w:autoSpaceDN w:val="0"/>
+        <w:adjustRightInd w:val="0"/>
+        <w:spacing w:after="0" w:line="240" w:lineRule="auto"/>
+        <w:ind w:left="1440"/>
+        <w:rPr>
+          <w:rFonts w:ascii="ArialMT" w:cs="ArialMT"/>
+          <w:sz w:val="23"/>
+          <w:szCs w:val="23"/>
+        </w:rPr>
+      </w:pPr>
+    </w:p>
+    <w:p>
+      <w:pPr>
+        <w:pStyle w:val="ListParagraph"/>
+        <w:autoSpaceDE w:val="0"/>
+        <w:autoSpaceDN w:val="0"/>
+        <w:adjustRightInd w:val="0"/>
+        <w:spacing w:after="0" w:line="240" w:lineRule="auto"/>
+        <w:ind w:left="1440"/>
+        <w:rPr>
+          <w:rFonts w:ascii="ArialMT" w:cs="ArialMT"/>
+          <w:sz w:val="23"/>
+          <w:szCs w:val="23"/>
+        </w:rPr>
+      </w:pPr>
+    </w:p>
+    <w:p>
+      <w:pPr>
+        <w:pStyle w:val="ListParagraph"/>
+        <w:autoSpaceDE w:val="0"/>
+        <w:autoSpaceDN w:val="0"/>
+        <w:adjustRightInd w:val="0"/>
+        <w:spacing w:after="0" w:line="240" w:lineRule="auto"/>
+        <w:ind w:left="1440"/>
+        <w:rPr>
+          <w:rFonts w:ascii="ArialMT" w:cs="ArialMT"/>
+          <w:sz w:val="23"/>
+          <w:szCs w:val="23"/>
+        </w:rPr>
+      </w:pPr>
+    </w:p>
+    <w:p>
+      <w:pPr>
+        <w:autoSpaceDE w:val="0"/>
+        <w:autoSpaceDN w:val="0"/>
+        <w:adjustRightInd w:val="0"/>
+        <w:spacing w:after="0" w:line="240" w:lineRule="auto"/>
         <w:rPr>
           <w:rFonts w:ascii="ArialMT" w:cs="ArialMT"/>
           <w:sz w:val="23"/>
@@ -424,6 +619,95 @@
     </w:lvl>
   </w:abstractNum>
   <w:abstractNum w:abstractNumId="1">
+    <w:nsid w:val="30253CD0"/>
+    <w:multiLevelType w:val="hybridMultilevel"/>
+    <w:tmpl w:val="E80A5036"/>
+    <w:lvl w:ilvl="0" w:tplc="D1B6B0D8">
+      <w:start w:val="1"/>
+      <w:numFmt w:val="lowerRoman"/>
+      <w:lvlText w:val="%1."/>
+      <w:lvlJc w:val="left"/>
+      <w:pPr>
+        <w:ind w:left="1440" w:hanging="720"/>
+      </w:pPr>
+      <w:rPr>
+        <w:rFonts w:hint="default"/>
+      </w:rPr>
+    </w:lvl>
+    <w:lvl w:ilvl="1" w:tplc="04090019" w:tentative="1">
+      <w:start w:val="1"/>
+      <w:numFmt w:val="lowerLetter"/>
+      <w:lvlText w:val="%2."/>
+      <w:lvlJc w:val="left"/>
+      <w:pPr>
+        <w:ind w:left="1800" w:hanging="360"/>
+      </w:pPr>
+    </w:lvl>
+    <w:lvl w:ilvl="2" w:tplc="0409001B" w:tentative="1">
+      <w:start w:val="1"/>
+      <w:numFmt w:val="lowerRoman"/>
+      <w:lvlText w:val="%3."/>
+      <w:lvlJc w:val="right"/>
+      <w:pPr>
+        <w:ind w:left="2520" w:hanging="180"/>
+      </w:pPr>
+    </w:lvl>
+    <w:lvl w:ilvl="3" w:tplc="0409000F" w:tentative="1">
+      <w:start w:val="1"/>
+      <w:numFmt w:val="decimal"/>
+      <w:lvlText w:val="%4."/>
+      <w:lvlJc w:val="left"/>
+      <w:pPr>
+        <w:ind w:left="3240" w:hanging="360"/>
+      </w:pPr>
+    </w:lvl>
+    <w:lvl w:ilvl="4" w:tplc="04090019" w:tentative="1">
+      <w:start w:val="1"/>
+      <w:numFmt w:val="lowerLetter"/>
+      <w:lvlText w:val="%5."/>
+      <w:lvlJc w:val="left"/>
+      <w:pPr>
+        <w:ind w:left="3960" w:hanging="360"/>
+      </w:pPr>
+    </w:lvl>
+    <w:lvl w:ilvl="5" w:tplc="0409001B" w:tentative="1">
+      <w:start w:val="1"/>
+      <w:numFmt w:val="lowerRoman"/>
+      <w:lvlText w:val="%6."/>
+      <w:lvlJc w:val="right"/>
+      <w:pPr>
+        <w:ind w:left="4680" w:hanging="180"/>
+      </w:pPr>
+    </w:lvl>
+    <w:lvl w:ilvl="6" w:tplc="0409000F" w:tentative="1">
+      <w:start w:val="1"/>
+      <w:numFmt w:val="decimal"/>
+      <w:lvlText w:val="%7."/>
+      <w:lvlJc w:val="left"/>
+      <w:pPr>
+        <w:ind w:left="5400" w:hanging="360"/>
+      </w:pPr>
+    </w:lvl>
+    <w:lvl w:ilvl="7" w:tplc="04090019" w:tentative="1">
+      <w:start w:val="1"/>
+      <w:numFmt w:val="lowerLetter"/>
+      <w:lvlText w:val="%8."/>
+      <w:lvlJc w:val="left"/>
+      <w:pPr>
+        <w:ind w:left="6120" w:hanging="360"/>
+      </w:pPr>
+    </w:lvl>
+    <w:lvl w:ilvl="8" w:tplc="0409001B" w:tentative="1">
+      <w:start w:val="1"/>
+      <w:numFmt w:val="lowerRoman"/>
+      <w:lvlText w:val="%9."/>
+      <w:lvlJc w:val="right"/>
+      <w:pPr>
+        <w:ind w:left="6840" w:hanging="180"/>
+      </w:pPr>
+    </w:lvl>
+  </w:abstractNum>
+  <w:abstractNum w:abstractNumId="2">
     <w:nsid w:val="3450304D"/>
     <w:multiLevelType w:val="hybridMultilevel"/>
     <w:tmpl w:val="CB52A4F0"/>
@@ -512,7 +796,7 @@
       </w:pPr>
     </w:lvl>
   </w:abstractNum>
-  <w:abstractNum w:abstractNumId="2">
+  <w:abstractNum w:abstractNumId="3">
     <w:nsid w:val="3DEB1B2E"/>
     <w:multiLevelType w:val="hybridMultilevel"/>
     <w:tmpl w:val="5B28A63E"/>
@@ -601,7 +885,185 @@
       </w:pPr>
     </w:lvl>
   </w:abstractNum>
-  <w:abstractNum w:abstractNumId="3">
+  <w:abstractNum w:abstractNumId="4">
+    <w:nsid w:val="5A146816"/>
+    <w:multiLevelType w:val="hybridMultilevel"/>
+    <w:tmpl w:val="7D8A782A"/>
+    <w:lvl w:ilvl="0" w:tplc="B8C62518">
+      <w:start w:val="1"/>
+      <w:numFmt w:val="lowerRoman"/>
+      <w:lvlText w:val="%1."/>
+      <w:lvlJc w:val="left"/>
+      <w:pPr>
+        <w:ind w:left="1440" w:hanging="720"/>
+      </w:pPr>
+      <w:rPr>
+        <w:rFonts w:hint="default"/>
+      </w:rPr>
+    </w:lvl>
+    <w:lvl w:ilvl="1" w:tplc="04090019" w:tentative="1">
+      <w:start w:val="1"/>
+      <w:numFmt w:val="lowerLetter"/>
+      <w:lvlText w:val="%2."/>
+      <w:lvlJc w:val="left"/>
+      <w:pPr>
+        <w:ind w:left="1800" w:hanging="360"/>
+      </w:pPr>
+    </w:lvl>
+    <w:lvl w:ilvl="2" w:tplc="0409001B" w:tentative="1">
+      <w:start w:val="1"/>
+      <w:numFmt w:val="lowerRoman"/>
+      <w:lvlText w:val="%3."/>
+      <w:lvlJc w:val="right"/>
+      <w:pPr>
+        <w:ind w:left="2520" w:hanging="180"/>
+      </w:pPr>
+    </w:lvl>
+    <w:lvl w:ilvl="3" w:tplc="0409000F" w:tentative="1">
+      <w:start w:val="1"/>
+      <w:numFmt w:val="decimal"/>
+      <w:lvlText w:val="%4."/>
+      <w:lvlJc w:val="left"/>
+      <w:pPr>
+        <w:ind w:left="3240" w:hanging="360"/>
+      </w:pPr>
+    </w:lvl>
+    <w:lvl w:ilvl="4" w:tplc="04090019" w:tentative="1">
+      <w:start w:val="1"/>
+      <w:numFmt w:val="lowerLetter"/>
+      <w:lvlText w:val="%5."/>
+      <w:lvlJc w:val="left"/>
+      <w:pPr>
+        <w:ind w:left="3960" w:hanging="360"/>
+      </w:pPr>
+    </w:lvl>
+    <w:lvl w:ilvl="5" w:tplc="0409001B" w:tentative="1">
+      <w:start w:val="1"/>
+      <w:numFmt w:val="lowerRoman"/>
+      <w:lvlText w:val="%6."/>
+      <w:lvlJc w:val="right"/>
+      <w:pPr>
+        <w:ind w:left="4680" w:hanging="180"/>
+      </w:pPr>
+    </w:lvl>
+    <w:lvl w:ilvl="6" w:tplc="0409000F" w:tentative="1">
+      <w:start w:val="1"/>
+      <w:numFmt w:val="decimal"/>
+      <w:lvlText w:val="%7."/>
+      <w:lvlJc w:val="left"/>
+      <w:pPr>
+        <w:ind w:left="5400" w:hanging="360"/>
+      </w:pPr>
+    </w:lvl>
+    <w:lvl w:ilvl="7" w:tplc="04090019" w:tentative="1">
+      <w:start w:val="1"/>
+      <w:numFmt w:val="lowerLetter"/>
+      <w:lvlText w:val="%8."/>
+      <w:lvlJc w:val="left"/>
+      <w:pPr>
+        <w:ind w:left="6120" w:hanging="360"/>
+      </w:pPr>
+    </w:lvl>
+    <w:lvl w:ilvl="8" w:tplc="0409001B" w:tentative="1">
+      <w:start w:val="1"/>
+      <w:numFmt w:val="lowerRoman"/>
+      <w:lvlText w:val="%9."/>
+      <w:lvlJc w:val="right"/>
+      <w:pPr>
+        <w:ind w:left="6840" w:hanging="180"/>
+      </w:pPr>
+    </w:lvl>
+  </w:abstractNum>
+  <w:abstractNum w:abstractNumId="5">
+    <w:nsid w:val="669C2EEB"/>
+    <w:multiLevelType w:val="hybridMultilevel"/>
+    <w:tmpl w:val="8CB68E92"/>
+    <w:lvl w:ilvl="0" w:tplc="545230C0">
+      <w:start w:val="1"/>
+      <w:numFmt w:val="lowerRoman"/>
+      <w:lvlText w:val="%1."/>
+      <w:lvlJc w:val="left"/>
+      <w:pPr>
+        <w:ind w:left="1440" w:hanging="720"/>
+      </w:pPr>
+      <w:rPr>
+        <w:rFonts w:hint="default"/>
+      </w:rPr>
+    </w:lvl>
+    <w:lvl w:ilvl="1" w:tplc="04090019" w:tentative="1">
+      <w:start w:val="1"/>
+      <w:numFmt w:val="lowerLetter"/>
+      <w:lvlText w:val="%2."/>
+      <w:lvlJc w:val="left"/>
+      <w:pPr>
+        <w:ind w:left="1800" w:hanging="360"/>
+      </w:pPr>
+    </w:lvl>
+    <w:lvl w:ilvl="2" w:tplc="0409001B" w:tentative="1">
+      <w:start w:val="1"/>
+      <w:numFmt w:val="lowerRoman"/>
+      <w:lvlText w:val="%3."/>
+      <w:lvlJc w:val="right"/>
+      <w:pPr>
+        <w:ind w:left="2520" w:hanging="180"/>
+      </w:pPr>
+    </w:lvl>
+    <w:lvl w:ilvl="3" w:tplc="0409000F" w:tentative="1">
+      <w:start w:val="1"/>
+      <w:numFmt w:val="decimal"/>
+      <w:lvlText w:val="%4."/>
+      <w:lvlJc w:val="left"/>
+      <w:pPr>
+        <w:ind w:left="3240" w:hanging="360"/>
+      </w:pPr>
+    </w:lvl>
+    <w:lvl w:ilvl="4" w:tplc="04090019" w:tentative="1">
+      <w:start w:val="1"/>
+      <w:numFmt w:val="lowerLetter"/>
+      <w:lvlText w:val="%5."/>
+      <w:lvlJc w:val="left"/>
+      <w:pPr>
+        <w:ind w:left="3960" w:hanging="360"/>
+      </w:pPr>
+    </w:lvl>
+    <w:lvl w:ilvl="5" w:tplc="0409001B" w:tentative="1">
+      <w:start w:val="1"/>
+      <w:numFmt w:val="lowerRoman"/>
+      <w:lvlText w:val="%6."/>
+      <w:lvlJc w:val="right"/>
+      <w:pPr>
+        <w:ind w:left="4680" w:hanging="180"/>
+      </w:pPr>
+    </w:lvl>
+    <w:lvl w:ilvl="6" w:tplc="0409000F" w:tentative="1">
+      <w:start w:val="1"/>
+      <w:numFmt w:val="decimal"/>
+      <w:lvlText w:val="%7."/>
+      <w:lvlJc w:val="left"/>
+      <w:pPr>
+        <w:ind w:left="5400" w:hanging="360"/>
+      </w:pPr>
+    </w:lvl>
+    <w:lvl w:ilvl="7" w:tplc="04090019" w:tentative="1">
+      <w:start w:val="1"/>
+      <w:numFmt w:val="lowerLetter"/>
+      <w:lvlText w:val="%8."/>
+      <w:lvlJc w:val="left"/>
+      <w:pPr>
+        <w:ind w:left="6120" w:hanging="360"/>
+      </w:pPr>
+    </w:lvl>
+    <w:lvl w:ilvl="8" w:tplc="0409001B" w:tentative="1">
+      <w:start w:val="1"/>
+      <w:numFmt w:val="lowerRoman"/>
+      <w:lvlText w:val="%9."/>
+      <w:lvlJc w:val="right"/>
+      <w:pPr>
+        <w:ind w:left="6840" w:hanging="180"/>
+      </w:pPr>
+    </w:lvl>
+  </w:abstractNum>
+  <w:abstractNum w:abstractNumId="6">
     <w:nsid w:val="798D68DB"/>
     <w:multiLevelType w:val="hybridMultilevel"/>
     <w:tmpl w:val="A0403976"/>
@@ -692,16 +1154,25 @@
     </w:lvl>
   </w:abstractNum>
   <w:num w:numId="1">
-    <w:abstractNumId w:val="3"/>
+    <w:abstractNumId w:val="6"/>
   </w:num>
   <w:num w:numId="2">
-    <w:abstractNumId w:val="1"/>
+    <w:abstractNumId w:val="2"/>
   </w:num>
   <w:num w:numId="3">
     <w:abstractNumId w:val="0"/>
   </w:num>
   <w:num w:numId="4">
-    <w:abstractNumId w:val="2"/>
+    <w:abstractNumId w:val="3"/>
+  </w:num>
+  <w:num w:numId="5">
+    <w:abstractNumId w:val="4"/>
+  </w:num>
+  <w:num w:numId="6">
+    <w:abstractNumId w:val="5"/>
+  </w:num>
+  <w:num w:numId="7">
+    <w:abstractNumId w:val="1"/>
   </w:num>
 </w:numbering>
 </file>

</xml_diff>

<commit_message>
Added a drawing scren which allows user free hand drawing
</commit_message>
<xml_diff>
--- a/CSC 780_Joural.docx
+++ b/CSC 780_Joural.docx
@@ -96,13 +96,23 @@
         </w:rPr>
         <w:t xml:space="preserve"> </w:t>
       </w:r>
-      <w:r>
-        <w:rPr>
-          <w:rFonts w:ascii="ArialMT" w:cs="ArialMT"/>
-          <w:sz w:val="23"/>
-          <w:szCs w:val="23"/>
-        </w:rPr>
-        <w:t>Puder.</w:t>
+      <w:proofErr w:type="spellStart"/>
+      <w:r>
+        <w:rPr>
+          <w:rFonts w:ascii="ArialMT" w:cs="ArialMT"/>
+          <w:sz w:val="23"/>
+          <w:szCs w:val="23"/>
+        </w:rPr>
+        <w:t>Puder</w:t>
+      </w:r>
+      <w:proofErr w:type="spellEnd"/>
+      <w:r>
+        <w:rPr>
+          <w:rFonts w:ascii="ArialMT" w:cs="ArialMT"/>
+          <w:sz w:val="23"/>
+          <w:szCs w:val="23"/>
+        </w:rPr>
+        <w:t>.</w:t>
       </w:r>
     </w:p>
     <w:p>
@@ -122,16 +132,72 @@
           <w:sz w:val="23"/>
           <w:szCs w:val="23"/>
         </w:rPr>
-        <w:t xml:space="preserve">Authors: Pooja Kanchan and </w:t>
-      </w:r>
-      <w:r>
-        <w:rPr>
-          <w:rFonts w:ascii="ArialMT" w:cs="ArialMT"/>
-          <w:sz w:val="23"/>
-          <w:szCs w:val="23"/>
-        </w:rPr>
-        <w:t>Syed Khureshi</w:t>
-      </w:r>
+        <w:t xml:space="preserve">Authors: </w:t>
+      </w:r>
+      <w:proofErr w:type="spellStart"/>
+      <w:r>
+        <w:rPr>
+          <w:rFonts w:ascii="ArialMT" w:cs="ArialMT"/>
+          <w:sz w:val="23"/>
+          <w:szCs w:val="23"/>
+        </w:rPr>
+        <w:t>Pooja</w:t>
+      </w:r>
+      <w:proofErr w:type="spellEnd"/>
+      <w:r>
+        <w:rPr>
+          <w:rFonts w:ascii="ArialMT" w:cs="ArialMT"/>
+          <w:sz w:val="23"/>
+          <w:szCs w:val="23"/>
+        </w:rPr>
+        <w:t xml:space="preserve"> </w:t>
+      </w:r>
+      <w:proofErr w:type="spellStart"/>
+      <w:r>
+        <w:rPr>
+          <w:rFonts w:ascii="ArialMT" w:cs="ArialMT"/>
+          <w:sz w:val="23"/>
+          <w:szCs w:val="23"/>
+        </w:rPr>
+        <w:t>Kanchan</w:t>
+      </w:r>
+      <w:proofErr w:type="spellEnd"/>
+      <w:r>
+        <w:rPr>
+          <w:rFonts w:ascii="ArialMT" w:cs="ArialMT"/>
+          <w:sz w:val="23"/>
+          <w:szCs w:val="23"/>
+        </w:rPr>
+        <w:t xml:space="preserve"> and </w:t>
+      </w:r>
+      <w:proofErr w:type="spellStart"/>
+      <w:r>
+        <w:rPr>
+          <w:rFonts w:ascii="ArialMT" w:cs="ArialMT"/>
+          <w:sz w:val="23"/>
+          <w:szCs w:val="23"/>
+        </w:rPr>
+        <w:t>Syed</w:t>
+      </w:r>
+      <w:proofErr w:type="spellEnd"/>
+      <w:r>
+        <w:rPr>
+          <w:rFonts w:ascii="ArialMT" w:cs="ArialMT"/>
+          <w:sz w:val="23"/>
+          <w:szCs w:val="23"/>
+        </w:rPr>
+        <w:t xml:space="preserve"> </w:t>
+      </w:r>
+      <w:proofErr w:type="spellStart"/>
+      <w:r>
+        <w:rPr>
+          <w:rFonts w:ascii="ArialMT" w:cs="ArialMT"/>
+          <w:sz w:val="23"/>
+          <w:szCs w:val="23"/>
+        </w:rPr>
+        <w:t>Khureshi</w:t>
+      </w:r>
+      <w:proofErr w:type="spellEnd"/>
     </w:p>
     <w:p>
       <w:pPr>
@@ -253,6 +319,40 @@
     </w:p>
     <w:p>
       <w:pPr>
+        <w:pStyle w:val="ListParagraph"/>
+        <w:numPr>
+          <w:ilvl w:val="0"/>
+          <w:numId w:val="5"/>
+        </w:numPr>
+        <w:autoSpaceDE w:val="0"/>
+        <w:autoSpaceDN w:val="0"/>
+        <w:adjustRightInd w:val="0"/>
+        <w:spacing w:after="0" w:line="240" w:lineRule="auto"/>
+        <w:rPr>
+          <w:rFonts w:ascii="ArialMT" w:cs="ArialMT"/>
+          <w:sz w:val="23"/>
+          <w:szCs w:val="23"/>
+        </w:rPr>
+      </w:pPr>
+      <w:r>
+        <w:rPr>
+          <w:rFonts w:ascii="ArialMT" w:cs="ArialMT"/>
+          <w:sz w:val="23"/>
+          <w:szCs w:val="23"/>
+        </w:rPr>
+        <w:t>Created wireframes using ninjamocup.com</w:t>
+      </w:r>
+      <w:r>
+        <w:rPr>
+          <w:rFonts w:ascii="ArialMT" w:cs="ArialMT"/>
+          <w:sz w:val="23"/>
+          <w:szCs w:val="23"/>
+        </w:rPr>
+        <w:br/>
+      </w:r>
+    </w:p>
+    <w:p>
+      <w:pPr>
         <w:autoSpaceDE w:val="0"/>
         <w:autoSpaceDN w:val="0"/>
         <w:adjustRightInd w:val="0"/>
@@ -357,24 +457,141 @@
           <w:sz w:val="23"/>
           <w:szCs w:val="23"/>
         </w:rPr>
-        <w:t xml:space="preserve">Created a sample program </w:t>
-      </w:r>
-      <w:r>
-        <w:rPr>
-          <w:rFonts w:ascii="ArialMT" w:cs="ArialMT"/>
-          <w:sz w:val="23"/>
-          <w:szCs w:val="23"/>
-        </w:rPr>
-        <w:t>to perform basic functions like</w:t>
-      </w:r>
-      <w:r>
-        <w:rPr>
-          <w:rFonts w:ascii="ArialMT" w:cs="ArialMT"/>
-          <w:sz w:val="23"/>
-          <w:szCs w:val="23"/>
-        </w:rPr>
-        <w:t>: turn On, turn Off, Make the device visible.</w:t>
-      </w:r>
+        <w:t xml:space="preserve">Created a prototype app that uses </w:t>
+      </w:r>
+      <w:proofErr w:type="spellStart"/>
+      <w:r>
+        <w:rPr>
+          <w:rFonts w:ascii="ArialMT" w:cs="ArialMT"/>
+          <w:sz w:val="23"/>
+          <w:szCs w:val="23"/>
+        </w:rPr>
+        <w:t>BluetoothAdapter</w:t>
+      </w:r>
+      <w:proofErr w:type="spellEnd"/>
+      <w:r>
+        <w:rPr>
+          <w:rFonts w:ascii="ArialMT" w:cs="ArialMT"/>
+          <w:sz w:val="23"/>
+          <w:szCs w:val="23"/>
+        </w:rPr>
+        <w:br/>
+      </w:r>
+      <w:r>
+        <w:rPr>
+          <w:rFonts w:ascii="ArialMT" w:cs="ArialMT"/>
+          <w:sz w:val="23"/>
+          <w:szCs w:val="23"/>
+        </w:rPr>
+        <w:t>a</w:t>
+      </w:r>
+      <w:r>
+        <w:rPr>
+          <w:rFonts w:ascii="ArialMT" w:cs="ArialMT"/>
+          <w:sz w:val="23"/>
+          <w:szCs w:val="23"/>
+        </w:rPr>
+        <w:t xml:space="preserve">. </w:t>
+      </w:r>
+      <w:r>
+        <w:rPr>
+          <w:rFonts w:ascii="ArialMT" w:cs="ArialMT"/>
+          <w:sz w:val="23"/>
+          <w:szCs w:val="23"/>
+        </w:rPr>
+        <w:t>sets</w:t>
+      </w:r>
+      <w:r>
+        <w:rPr>
+          <w:rFonts w:ascii="ArialMT" w:cs="ArialMT"/>
+          <w:sz w:val="23"/>
+          <w:szCs w:val="23"/>
+        </w:rPr>
+        <w:t xml:space="preserve"> up </w:t>
+      </w:r>
+      <w:proofErr w:type="spellStart"/>
+      <w:r>
+        <w:rPr>
+          <w:rFonts w:ascii="ArialMT" w:cs="ArialMT"/>
+          <w:sz w:val="23"/>
+          <w:szCs w:val="23"/>
+        </w:rPr>
+        <w:t>bluetooth</w:t>
+      </w:r>
+      <w:proofErr w:type="spellEnd"/>
+      <w:r>
+        <w:rPr>
+          <w:rFonts w:ascii="ArialMT" w:cs="ArialMT"/>
+          <w:sz w:val="23"/>
+          <w:szCs w:val="23"/>
+        </w:rPr>
+        <w:t>.</w:t>
+      </w:r>
+      <w:r>
+        <w:rPr>
+          <w:rFonts w:ascii="ArialMT" w:cs="ArialMT"/>
+          <w:sz w:val="23"/>
+          <w:szCs w:val="23"/>
+        </w:rPr>
+        <w:br/>
+      </w:r>
+      <w:proofErr w:type="gramStart"/>
+      <w:r>
+        <w:rPr>
+          <w:rFonts w:ascii="ArialMT" w:cs="ArialMT"/>
+          <w:sz w:val="23"/>
+          <w:szCs w:val="23"/>
+        </w:rPr>
+        <w:t>b</w:t>
+      </w:r>
+      <w:proofErr w:type="gramEnd"/>
+      <w:r>
+        <w:rPr>
+          <w:rFonts w:ascii="ArialMT" w:cs="ArialMT"/>
+          <w:sz w:val="23"/>
+          <w:szCs w:val="23"/>
+        </w:rPr>
+        <w:t>. p</w:t>
+      </w:r>
+      <w:r>
+        <w:rPr>
+          <w:rFonts w:ascii="ArialMT" w:cs="ArialMT"/>
+          <w:sz w:val="23"/>
+          <w:szCs w:val="23"/>
+        </w:rPr>
+        <w:t>erform</w:t>
+      </w:r>
+      <w:r>
+        <w:rPr>
+          <w:rFonts w:ascii="ArialMT" w:cs="ArialMT"/>
+          <w:sz w:val="23"/>
+          <w:szCs w:val="23"/>
+        </w:rPr>
+        <w:t>s</w:t>
+      </w:r>
+      <w:r>
+        <w:rPr>
+          <w:rFonts w:ascii="ArialMT" w:cs="ArialMT"/>
+          <w:sz w:val="23"/>
+          <w:szCs w:val="23"/>
+        </w:rPr>
+        <w:t xml:space="preserve"> device discovery and query paired devices.</w:t>
+      </w:r>
+    </w:p>
+    <w:p>
+      <w:pPr>
+        <w:pStyle w:val="ListParagraph"/>
+        <w:autoSpaceDE w:val="0"/>
+        <w:autoSpaceDN w:val="0"/>
+        <w:adjustRightInd w:val="0"/>
+        <w:spacing w:after="0" w:line="240" w:lineRule="auto"/>
+        <w:ind w:left="1440"/>
+        <w:rPr>
+          <w:rFonts w:ascii="ArialMT" w:cs="ArialMT"/>
+          <w:sz w:val="23"/>
+          <w:szCs w:val="23"/>
+        </w:rPr>
+      </w:pPr>
     </w:p>
     <w:p>
       <w:pPr>
@@ -407,7 +624,7 @@
         <w:pStyle w:val="ListParagraph"/>
         <w:numPr>
           <w:ilvl w:val="0"/>
-          <w:numId w:val="7"/>
+          <w:numId w:val="8"/>
         </w:numPr>
         <w:autoSpaceDE w:val="0"/>
         <w:autoSpaceDN w:val="0"/>
@@ -425,7 +642,15 @@
           <w:sz w:val="23"/>
           <w:szCs w:val="23"/>
         </w:rPr>
-        <w:t>Created a program to test Bluetooth socket programming</w:t>
+        <w:t>Created a program to test</w:t>
+      </w:r>
+      <w:r>
+        <w:rPr>
+          <w:rFonts w:ascii="ArialMT" w:cs="ArialMT"/>
+          <w:sz w:val="23"/>
+          <w:szCs w:val="23"/>
+        </w:rPr>
+        <w:t xml:space="preserve"> Bluetooth socket programming</w:t>
       </w:r>
       <w:r>
         <w:rPr>
@@ -434,6 +659,116 @@
           <w:szCs w:val="23"/>
         </w:rPr>
         <w:t xml:space="preserve"> between two devices. First device works in server mode and the second device works in client mode.</w:t>
+      </w:r>
+    </w:p>
+    <w:p>
+      <w:pPr>
+        <w:autoSpaceDE w:val="0"/>
+        <w:autoSpaceDN w:val="0"/>
+        <w:adjustRightInd w:val="0"/>
+        <w:spacing w:after="0" w:line="240" w:lineRule="auto"/>
+        <w:ind w:left="1080"/>
+        <w:rPr>
+          <w:rFonts w:ascii="ArialMT" w:cs="ArialMT"/>
+          <w:sz w:val="23"/>
+          <w:szCs w:val="23"/>
+        </w:rPr>
+      </w:pPr>
+      <w:r>
+        <w:rPr>
+          <w:rFonts w:ascii="ArialMT" w:cs="ArialMT"/>
+          <w:sz w:val="23"/>
+          <w:szCs w:val="23"/>
+        </w:rPr>
+        <w:t>Once the connection is established between them, the two devices can exchange the messages between them.</w:t>
+      </w:r>
+    </w:p>
+    <w:p>
+      <w:pPr>
+        <w:pStyle w:val="ListParagraph"/>
+        <w:numPr>
+          <w:ilvl w:val="0"/>
+          <w:numId w:val="8"/>
+        </w:numPr>
+        <w:autoSpaceDE w:val="0"/>
+        <w:autoSpaceDN w:val="0"/>
+        <w:adjustRightInd w:val="0"/>
+        <w:spacing w:after="0" w:line="240" w:lineRule="auto"/>
+        <w:rPr>
+          <w:rFonts w:ascii="ArialMT" w:cs="ArialMT"/>
+          <w:sz w:val="23"/>
+          <w:szCs w:val="23"/>
+        </w:rPr>
+      </w:pPr>
+      <w:r>
+        <w:rPr>
+          <w:rFonts w:ascii="ArialMT" w:cs="ArialMT"/>
+          <w:sz w:val="23"/>
+          <w:szCs w:val="23"/>
+        </w:rPr>
+        <w:t xml:space="preserve">Created a Screen </w:t>
+      </w:r>
+      <w:proofErr w:type="gramStart"/>
+      <w:r>
+        <w:rPr>
+          <w:rFonts w:ascii="ArialMT" w:cs="ArialMT"/>
+          <w:sz w:val="23"/>
+          <w:szCs w:val="23"/>
+        </w:rPr>
+        <w:t>for  free</w:t>
+      </w:r>
+      <w:proofErr w:type="gramEnd"/>
+      <w:r>
+        <w:rPr>
+          <w:rFonts w:ascii="ArialMT" w:cs="ArialMT"/>
+          <w:sz w:val="23"/>
+          <w:szCs w:val="23"/>
+        </w:rPr>
+        <w:t xml:space="preserve"> hand drawing which allows user to draw picture using fingers.</w:t>
+      </w:r>
+    </w:p>
+    <w:p>
+      <w:pPr>
+        <w:autoSpaceDE w:val="0"/>
+        <w:autoSpaceDN w:val="0"/>
+        <w:adjustRightInd w:val="0"/>
+        <w:spacing w:after="0" w:line="240" w:lineRule="auto"/>
+        <w:ind w:left="720"/>
+        <w:rPr>
+          <w:rFonts w:ascii="ArialMT" w:cs="ArialMT"/>
+          <w:sz w:val="23"/>
+          <w:szCs w:val="23"/>
+        </w:rPr>
+      </w:pPr>
+      <w:r>
+        <w:rPr>
+          <w:rFonts w:ascii="ArialMT" w:cs="ArialMT"/>
+          <w:sz w:val="23"/>
+          <w:szCs w:val="23"/>
+        </w:rPr>
+        <w:t>Plan for next week: Add drawing canvas and implement NFC to pair devices.</w:t>
+      </w:r>
+    </w:p>
+    <w:p>
+      <w:pPr>
+        <w:autoSpaceDE w:val="0"/>
+        <w:autoSpaceDN w:val="0"/>
+        <w:adjustRightInd w:val="0"/>
+        <w:spacing w:after="0" w:line="240" w:lineRule="auto"/>
+        <w:ind w:left="720"/>
+        <w:rPr>
+          <w:rFonts w:ascii="ArialMT" w:cs="ArialMT"/>
+          <w:sz w:val="23"/>
+          <w:szCs w:val="23"/>
+        </w:rPr>
+      </w:pPr>
+      <w:r>
+        <w:rPr>
+          <w:rFonts w:ascii="ArialMT" w:cs="ArialMT"/>
+          <w:sz w:val="23"/>
+          <w:szCs w:val="23"/>
+        </w:rPr>
+        <w:t xml:space="preserve">Enhance drawing screen to enable user to use color palette, eraser, different stroke size etc.  </w:t>
       </w:r>
     </w:p>
     <w:p>
@@ -450,72 +785,29 @@
           <w:szCs w:val="23"/>
         </w:rPr>
       </w:pPr>
-      <w:r>
-        <w:rPr>
-          <w:rFonts w:ascii="ArialMT" w:cs="ArialMT"/>
-          <w:sz w:val="23"/>
-          <w:szCs w:val="23"/>
-        </w:rPr>
-        <w:t>Once the connection is established between them, the two devices can exchange the messages between them.</w:t>
-      </w:r>
-    </w:p>
-    <w:p>
-      <w:pPr>
-        <w:pStyle w:val="ListParagraph"/>
+    </w:p>
+    <w:p>
+      <w:pPr>
         <w:autoSpaceDE w:val="0"/>
         <w:autoSpaceDN w:val="0"/>
         <w:adjustRightInd w:val="0"/>
         <w:spacing w:after="0" w:line="240" w:lineRule="auto"/>
-        <w:ind w:left="1440"/>
-        <w:rPr>
-          <w:rFonts w:ascii="ArialMT" w:cs="ArialMT"/>
-          <w:sz w:val="23"/>
-          <w:szCs w:val="23"/>
-        </w:rPr>
-      </w:pPr>
-    </w:p>
-    <w:p>
-      <w:pPr>
-        <w:pStyle w:val="ListParagraph"/>
-        <w:autoSpaceDE w:val="0"/>
-        <w:autoSpaceDN w:val="0"/>
-        <w:adjustRightInd w:val="0"/>
-        <w:spacing w:after="0" w:line="240" w:lineRule="auto"/>
-        <w:ind w:left="1440"/>
-        <w:rPr>
-          <w:rFonts w:ascii="ArialMT" w:cs="ArialMT"/>
-          <w:sz w:val="23"/>
-          <w:szCs w:val="23"/>
-        </w:rPr>
-      </w:pPr>
-    </w:p>
-    <w:p>
-      <w:pPr>
-        <w:pStyle w:val="ListParagraph"/>
-        <w:autoSpaceDE w:val="0"/>
-        <w:autoSpaceDN w:val="0"/>
-        <w:adjustRightInd w:val="0"/>
-        <w:spacing w:after="0" w:line="240" w:lineRule="auto"/>
-        <w:ind w:left="1440"/>
-        <w:rPr>
-          <w:rFonts w:ascii="ArialMT" w:cs="ArialMT"/>
-          <w:sz w:val="23"/>
-          <w:szCs w:val="23"/>
-        </w:rPr>
-      </w:pPr>
-    </w:p>
-    <w:p>
-      <w:pPr>
-        <w:autoSpaceDE w:val="0"/>
-        <w:autoSpaceDN w:val="0"/>
-        <w:adjustRightInd w:val="0"/>
-        <w:spacing w:after="0" w:line="240" w:lineRule="auto"/>
-        <w:rPr>
-          <w:rFonts w:ascii="ArialMT" w:cs="ArialMT"/>
-          <w:sz w:val="23"/>
-          <w:szCs w:val="23"/>
-        </w:rPr>
-      </w:pPr>
+        <w:rPr>
+          <w:rFonts w:ascii="ArialMT" w:cs="ArialMT"/>
+          <w:sz w:val="23"/>
+          <w:szCs w:val="23"/>
+        </w:rPr>
+      </w:pPr>
+      <w:r>
+        <w:rPr>
+          <w:rFonts w:ascii="Helvetica" w:hAnsi="Helvetica" w:cs="Helvetica"/>
+          <w:color w:val="333333"/>
+          <w:sz w:val="15"/>
+          <w:szCs w:val="15"/>
+          <w:shd w:val="clear" w:color="auto" w:fill="FFFFFF"/>
+        </w:rPr>
+        <w:t xml:space="preserve"> </w:t>
+      </w:r>
     </w:p>
     <w:sectPr>
       <w:pgSz w:w="12240" w:h="15840"/>
@@ -797,6 +1089,95 @@
     </w:lvl>
   </w:abstractNum>
   <w:abstractNum w:abstractNumId="3">
+    <w:nsid w:val="3AC27619"/>
+    <w:multiLevelType w:val="hybridMultilevel"/>
+    <w:tmpl w:val="89700BDE"/>
+    <w:lvl w:ilvl="0" w:tplc="BF48D950">
+      <w:start w:val="1"/>
+      <w:numFmt w:val="lowerRoman"/>
+      <w:lvlText w:val="%1."/>
+      <w:lvlJc w:val="left"/>
+      <w:pPr>
+        <w:ind w:left="1080" w:hanging="720"/>
+      </w:pPr>
+      <w:rPr>
+        <w:rFonts w:hint="default"/>
+      </w:rPr>
+    </w:lvl>
+    <w:lvl w:ilvl="1" w:tplc="04090019" w:tentative="1">
+      <w:start w:val="1"/>
+      <w:numFmt w:val="lowerLetter"/>
+      <w:lvlText w:val="%2."/>
+      <w:lvlJc w:val="left"/>
+      <w:pPr>
+        <w:ind w:left="1440" w:hanging="360"/>
+      </w:pPr>
+    </w:lvl>
+    <w:lvl w:ilvl="2" w:tplc="0409001B" w:tentative="1">
+      <w:start w:val="1"/>
+      <w:numFmt w:val="lowerRoman"/>
+      <w:lvlText w:val="%3."/>
+      <w:lvlJc w:val="right"/>
+      <w:pPr>
+        <w:ind w:left="2160" w:hanging="180"/>
+      </w:pPr>
+    </w:lvl>
+    <w:lvl w:ilvl="3" w:tplc="0409000F" w:tentative="1">
+      <w:start w:val="1"/>
+      <w:numFmt w:val="decimal"/>
+      <w:lvlText w:val="%4."/>
+      <w:lvlJc w:val="left"/>
+      <w:pPr>
+        <w:ind w:left="2880" w:hanging="360"/>
+      </w:pPr>
+    </w:lvl>
+    <w:lvl w:ilvl="4" w:tplc="04090019" w:tentative="1">
+      <w:start w:val="1"/>
+      <w:numFmt w:val="lowerLetter"/>
+      <w:lvlText w:val="%5."/>
+      <w:lvlJc w:val="left"/>
+      <w:pPr>
+        <w:ind w:left="3600" w:hanging="360"/>
+      </w:pPr>
+    </w:lvl>
+    <w:lvl w:ilvl="5" w:tplc="0409001B" w:tentative="1">
+      <w:start w:val="1"/>
+      <w:numFmt w:val="lowerRoman"/>
+      <w:lvlText w:val="%6."/>
+      <w:lvlJc w:val="right"/>
+      <w:pPr>
+        <w:ind w:left="4320" w:hanging="180"/>
+      </w:pPr>
+    </w:lvl>
+    <w:lvl w:ilvl="6" w:tplc="0409000F" w:tentative="1">
+      <w:start w:val="1"/>
+      <w:numFmt w:val="decimal"/>
+      <w:lvlText w:val="%7."/>
+      <w:lvlJc w:val="left"/>
+      <w:pPr>
+        <w:ind w:left="5040" w:hanging="360"/>
+      </w:pPr>
+    </w:lvl>
+    <w:lvl w:ilvl="7" w:tplc="04090019" w:tentative="1">
+      <w:start w:val="1"/>
+      <w:numFmt w:val="lowerLetter"/>
+      <w:lvlText w:val="%8."/>
+      <w:lvlJc w:val="left"/>
+      <w:pPr>
+        <w:ind w:left="5760" w:hanging="360"/>
+      </w:pPr>
+    </w:lvl>
+    <w:lvl w:ilvl="8" w:tplc="0409001B" w:tentative="1">
+      <w:start w:val="1"/>
+      <w:numFmt w:val="lowerRoman"/>
+      <w:lvlText w:val="%9."/>
+      <w:lvlJc w:val="right"/>
+      <w:pPr>
+        <w:ind w:left="6480" w:hanging="180"/>
+      </w:pPr>
+    </w:lvl>
+  </w:abstractNum>
+  <w:abstractNum w:abstractNumId="4">
     <w:nsid w:val="3DEB1B2E"/>
     <w:multiLevelType w:val="hybridMultilevel"/>
     <w:tmpl w:val="5B28A63E"/>
@@ -885,7 +1266,7 @@
       </w:pPr>
     </w:lvl>
   </w:abstractNum>
-  <w:abstractNum w:abstractNumId="4">
+  <w:abstractNum w:abstractNumId="5">
     <w:nsid w:val="5A146816"/>
     <w:multiLevelType w:val="hybridMultilevel"/>
     <w:tmpl w:val="7D8A782A"/>
@@ -974,7 +1355,7 @@
       </w:pPr>
     </w:lvl>
   </w:abstractNum>
-  <w:abstractNum w:abstractNumId="5">
+  <w:abstractNum w:abstractNumId="6">
     <w:nsid w:val="669C2EEB"/>
     <w:multiLevelType w:val="hybridMultilevel"/>
     <w:tmpl w:val="8CB68E92"/>
@@ -1063,7 +1444,7 @@
       </w:pPr>
     </w:lvl>
   </w:abstractNum>
-  <w:abstractNum w:abstractNumId="6">
+  <w:abstractNum w:abstractNumId="7">
     <w:nsid w:val="798D68DB"/>
     <w:multiLevelType w:val="hybridMultilevel"/>
     <w:tmpl w:val="A0403976"/>
@@ -1154,7 +1535,7 @@
     </w:lvl>
   </w:abstractNum>
   <w:num w:numId="1">
-    <w:abstractNumId w:val="6"/>
+    <w:abstractNumId w:val="7"/>
   </w:num>
   <w:num w:numId="2">
     <w:abstractNumId w:val="2"/>
@@ -1163,16 +1544,19 @@
     <w:abstractNumId w:val="0"/>
   </w:num>
   <w:num w:numId="4">
-    <w:abstractNumId w:val="3"/>
+    <w:abstractNumId w:val="4"/>
   </w:num>
   <w:num w:numId="5">
-    <w:abstractNumId w:val="4"/>
+    <w:abstractNumId w:val="5"/>
   </w:num>
   <w:num w:numId="6">
-    <w:abstractNumId w:val="5"/>
+    <w:abstractNumId w:val="6"/>
   </w:num>
   <w:num w:numId="7">
     <w:abstractNumId w:val="1"/>
+  </w:num>
+  <w:num w:numId="8">
+    <w:abstractNumId w:val="3"/>
   </w:num>
 </w:numbering>
 </file>

</xml_diff>

<commit_message>
Journal update for week 5.
</commit_message>
<xml_diff>
--- a/CSC 780_Joural.docx
+++ b/CSC 780_Joural.docx
@@ -27,7 +27,6 @@
       <w:pPr>
         <w:pStyle w:val="Heading1"/>
         <w:rPr>
-          <w:rFonts w:hint="cs"/>
           <w:shd w:val="clear" w:color="auto" w:fill="FFFFFF"/>
         </w:rPr>
       </w:pPr>
@@ -219,15 +218,7 @@
         </w:rPr>
       </w:pPr>
       <w:r>
-        <w:t>Once the connection is established between them, the two devices can exch</w:t>
-      </w:r>
-      <w:r>
-        <w:t xml:space="preserve">ange the </w:t>
-      </w:r>
-      <w:bookmarkStart w:id="0" w:name="_GoBack"/>
-      <w:bookmarkEnd w:id="0"/>
-      <w:r>
-        <w:t>messages between them.</w:t>
+        <w:t>Once the connection is established between them, the two devices can exchange the messages between them.</w:t>
       </w:r>
     </w:p>
     <w:p>
@@ -344,7 +335,7 @@
         <w:pStyle w:val="Heading2"/>
       </w:pPr>
       <w:r>
-        <w:t>Week 4 – Oct 5 – Oct 12</w:t>
+        <w:t>Week 4 – Oct 5 – Oct 11</w:t>
       </w:r>
     </w:p>
     <w:p>
@@ -371,17 +362,109 @@
         <w:t>Explored options to transfer drawing data between devices.</w:t>
       </w:r>
     </w:p>
+    <w:p/>
+    <w:p>
+      <w:pPr>
+        <w:pStyle w:val="Heading2"/>
+      </w:pPr>
+      <w:r>
+        <w:lastRenderedPageBreak/>
+        <w:t>Week 5 – Oct 12 – Oct 18</w:t>
+      </w:r>
+    </w:p>
     <w:p>
       <w:pPr>
         <w:pStyle w:val="ListParagraph"/>
         <w:numPr>
           <w:ilvl w:val="0"/>
-          <w:numId w:val="17"/>
+          <w:numId w:val="23"/>
         </w:numPr>
       </w:pPr>
       <w:r>
-        <w:t>Plan for next week: Implement custom marshalling to transfer data and improve UI of drawing canvas.</w:t>
-      </w:r>
+        <w:t>Implemented marshalling. User drawn data is marshalled and transferred to second device. The second device reconstructs the drawing and displays.</w:t>
+      </w:r>
+    </w:p>
+    <w:p>
+      <w:pPr>
+        <w:pStyle w:val="ListParagraph"/>
+        <w:numPr>
+          <w:ilvl w:val="0"/>
+          <w:numId w:val="23"/>
+        </w:numPr>
+      </w:pPr>
+      <w:r>
+        <w:t xml:space="preserve">Implemented color picker and </w:t>
+      </w:r>
+      <w:proofErr w:type="spellStart"/>
+      <w:r>
+        <w:t>seekbar</w:t>
+      </w:r>
+      <w:proofErr w:type="spellEnd"/>
+      <w:r>
+        <w:t xml:space="preserve"> for pen tip size and eraser size. </w:t>
+      </w:r>
+    </w:p>
+    <w:p>
+      <w:pPr>
+        <w:pStyle w:val="ListParagraph"/>
+        <w:numPr>
+          <w:ilvl w:val="0"/>
+          <w:numId w:val="23"/>
+        </w:numPr>
+      </w:pPr>
+      <w:r>
+        <w:t>Background color changes as per color of pen.</w:t>
+      </w:r>
+    </w:p>
+    <w:p>
+      <w:pPr>
+        <w:pStyle w:val="ListParagraph"/>
+        <w:numPr>
+          <w:ilvl w:val="0"/>
+          <w:numId w:val="23"/>
+        </w:numPr>
+      </w:pPr>
+      <w:r>
+        <w:t xml:space="preserve">Plan for next week: </w:t>
+      </w:r>
+    </w:p>
+    <w:p>
+      <w:pPr>
+        <w:pStyle w:val="ListParagraph"/>
+        <w:numPr>
+          <w:ilvl w:val="1"/>
+          <w:numId w:val="23"/>
+        </w:numPr>
+      </w:pPr>
+      <w:r>
+        <w:t>Improvements on marshalling.</w:t>
+      </w:r>
+    </w:p>
+    <w:p>
+      <w:pPr>
+        <w:pStyle w:val="ListParagraph"/>
+        <w:numPr>
+          <w:ilvl w:val="1"/>
+          <w:numId w:val="23"/>
+        </w:numPr>
+      </w:pPr>
+      <w:r>
+        <w:t>Improvements on UI for drawing tools.</w:t>
+      </w:r>
+    </w:p>
+    <w:p>
+      <w:pPr>
+        <w:pStyle w:val="ListParagraph"/>
+        <w:numPr>
+          <w:ilvl w:val="1"/>
+          <w:numId w:val="23"/>
+        </w:numPr>
+      </w:pPr>
+      <w:r>
+        <w:t>Implement difficulty and change colors on both devices based on difficulty and pen color.</w:t>
+      </w:r>
+      <w:bookmarkStart w:id="0" w:name="_GoBack"/>
+      <w:bookmarkEnd w:id="0"/>
     </w:p>
     <w:p>
       <w:pPr>
@@ -402,6 +485,95 @@
 <file path=word/numbering.xml><?xml version="1.0" encoding="utf-8"?>
 <w:numbering xmlns:wpc="http://schemas.microsoft.com/office/word/2010/wordprocessingCanvas" xmlns:cx="http://schemas.microsoft.com/office/drawing/2014/chartex" xmlns:mc="http://schemas.openxmlformats.org/markup-compatibility/2006" xmlns:o="urn:schemas-microsoft-com:office:office" xmlns:r="http://schemas.openxmlformats.org/officeDocument/2006/relationships" xmlns:m="http://schemas.openxmlformats.org/officeDocument/2006/math" xmlns:v="urn:schemas-microsoft-com:vml" xmlns:wp14="http://schemas.microsoft.com/office/word/2010/wordprocessingDrawing" xmlns:wp="http://schemas.openxmlformats.org/drawingml/2006/wordprocessingDrawing" xmlns:w10="urn:schemas-microsoft-com:office:word" xmlns:w="http://schemas.openxmlformats.org/wordprocessingml/2006/main" xmlns:w14="http://schemas.microsoft.com/office/word/2010/wordml" xmlns:w15="http://schemas.microsoft.com/office/word/2012/wordml" xmlns:w16se="http://schemas.microsoft.com/office/word/2015/wordml/symex" xmlns:wpg="http://schemas.microsoft.com/office/word/2010/wordprocessingGroup" xmlns:wpi="http://schemas.microsoft.com/office/word/2010/wordprocessingInk" xmlns:wne="http://schemas.microsoft.com/office/word/2006/wordml" xmlns:wps="http://schemas.microsoft.com/office/word/2010/wordprocessingShape" mc:Ignorable="w14 w15 w16se wp14">
   <w:abstractNum w:abstractNumId="0" w15:restartNumberingAfterBreak="0">
+    <w:nsid w:val="09413750"/>
+    <w:multiLevelType w:val="hybridMultilevel"/>
+    <w:tmpl w:val="742A081C"/>
+    <w:lvl w:ilvl="0" w:tplc="0409000F">
+      <w:start w:val="1"/>
+      <w:numFmt w:val="decimal"/>
+      <w:lvlText w:val="%1."/>
+      <w:lvlJc w:val="left"/>
+      <w:pPr>
+        <w:ind w:left="720" w:hanging="360"/>
+      </w:pPr>
+      <w:rPr>
+        <w:rFonts w:hint="default"/>
+      </w:rPr>
+    </w:lvl>
+    <w:lvl w:ilvl="1" w:tplc="04090019">
+      <w:start w:val="1"/>
+      <w:numFmt w:val="lowerLetter"/>
+      <w:lvlText w:val="%2."/>
+      <w:lvlJc w:val="left"/>
+      <w:pPr>
+        <w:ind w:left="1440" w:hanging="360"/>
+      </w:pPr>
+    </w:lvl>
+    <w:lvl w:ilvl="2" w:tplc="0409001B" w:tentative="1">
+      <w:start w:val="1"/>
+      <w:numFmt w:val="lowerRoman"/>
+      <w:lvlText w:val="%3."/>
+      <w:lvlJc w:val="right"/>
+      <w:pPr>
+        <w:ind w:left="2160" w:hanging="180"/>
+      </w:pPr>
+    </w:lvl>
+    <w:lvl w:ilvl="3" w:tplc="0409000F" w:tentative="1">
+      <w:start w:val="1"/>
+      <w:numFmt w:val="decimal"/>
+      <w:lvlText w:val="%4."/>
+      <w:lvlJc w:val="left"/>
+      <w:pPr>
+        <w:ind w:left="2880" w:hanging="360"/>
+      </w:pPr>
+    </w:lvl>
+    <w:lvl w:ilvl="4" w:tplc="04090019" w:tentative="1">
+      <w:start w:val="1"/>
+      <w:numFmt w:val="lowerLetter"/>
+      <w:lvlText w:val="%5."/>
+      <w:lvlJc w:val="left"/>
+      <w:pPr>
+        <w:ind w:left="3600" w:hanging="360"/>
+      </w:pPr>
+    </w:lvl>
+    <w:lvl w:ilvl="5" w:tplc="0409001B" w:tentative="1">
+      <w:start w:val="1"/>
+      <w:numFmt w:val="lowerRoman"/>
+      <w:lvlText w:val="%6."/>
+      <w:lvlJc w:val="right"/>
+      <w:pPr>
+        <w:ind w:left="4320" w:hanging="180"/>
+      </w:pPr>
+    </w:lvl>
+    <w:lvl w:ilvl="6" w:tplc="0409000F" w:tentative="1">
+      <w:start w:val="1"/>
+      <w:numFmt w:val="decimal"/>
+      <w:lvlText w:val="%7."/>
+      <w:lvlJc w:val="left"/>
+      <w:pPr>
+        <w:ind w:left="5040" w:hanging="360"/>
+      </w:pPr>
+    </w:lvl>
+    <w:lvl w:ilvl="7" w:tplc="04090019" w:tentative="1">
+      <w:start w:val="1"/>
+      <w:numFmt w:val="lowerLetter"/>
+      <w:lvlText w:val="%8."/>
+      <w:lvlJc w:val="left"/>
+      <w:pPr>
+        <w:ind w:left="5760" w:hanging="360"/>
+      </w:pPr>
+    </w:lvl>
+    <w:lvl w:ilvl="8" w:tplc="0409001B" w:tentative="1">
+      <w:start w:val="1"/>
+      <w:numFmt w:val="lowerRoman"/>
+      <w:lvlText w:val="%9."/>
+      <w:lvlJc w:val="right"/>
+      <w:pPr>
+        <w:ind w:left="6480" w:hanging="180"/>
+      </w:pPr>
+    </w:lvl>
+  </w:abstractNum>
+  <w:abstractNum w:abstractNumId="1" w15:restartNumberingAfterBreak="0">
     <w:nsid w:val="09F94590"/>
     <w:multiLevelType w:val="hybridMultilevel"/>
     <w:tmpl w:val="FA2AE904"/>
@@ -487,7 +659,7 @@
       </w:pPr>
     </w:lvl>
   </w:abstractNum>
-  <w:abstractNum w:abstractNumId="1" w15:restartNumberingAfterBreak="0">
+  <w:abstractNum w:abstractNumId="2" w15:restartNumberingAfterBreak="0">
     <w:nsid w:val="0DBB046D"/>
     <w:multiLevelType w:val="hybridMultilevel"/>
     <w:tmpl w:val="9A28A078"/>
@@ -576,7 +748,7 @@
       </w:pPr>
     </w:lvl>
   </w:abstractNum>
-  <w:abstractNum w:abstractNumId="2" w15:restartNumberingAfterBreak="0">
+  <w:abstractNum w:abstractNumId="3" w15:restartNumberingAfterBreak="0">
     <w:nsid w:val="144C4B33"/>
     <w:multiLevelType w:val="hybridMultilevel"/>
     <w:tmpl w:val="9E883A14"/>
@@ -665,7 +837,7 @@
       </w:pPr>
     </w:lvl>
   </w:abstractNum>
-  <w:abstractNum w:abstractNumId="3" w15:restartNumberingAfterBreak="0">
+  <w:abstractNum w:abstractNumId="4" w15:restartNumberingAfterBreak="0">
     <w:nsid w:val="1E322913"/>
     <w:multiLevelType w:val="hybridMultilevel"/>
     <w:tmpl w:val="DCFAF90C"/>
@@ -751,7 +923,7 @@
       </w:pPr>
     </w:lvl>
   </w:abstractNum>
-  <w:abstractNum w:abstractNumId="4" w15:restartNumberingAfterBreak="0">
+  <w:abstractNum w:abstractNumId="5" w15:restartNumberingAfterBreak="0">
     <w:nsid w:val="24F75EA4"/>
     <w:multiLevelType w:val="hybridMultilevel"/>
     <w:tmpl w:val="E6FACAAE"/>
@@ -837,7 +1009,7 @@
       </w:pPr>
     </w:lvl>
   </w:abstractNum>
-  <w:abstractNum w:abstractNumId="5" w15:restartNumberingAfterBreak="0">
+  <w:abstractNum w:abstractNumId="6" w15:restartNumberingAfterBreak="0">
     <w:nsid w:val="30253CD0"/>
     <w:multiLevelType w:val="hybridMultilevel"/>
     <w:tmpl w:val="E80A5036"/>
@@ -926,7 +1098,7 @@
       </w:pPr>
     </w:lvl>
   </w:abstractNum>
-  <w:abstractNum w:abstractNumId="6" w15:restartNumberingAfterBreak="0">
+  <w:abstractNum w:abstractNumId="7" w15:restartNumberingAfterBreak="0">
     <w:nsid w:val="3450304D"/>
     <w:multiLevelType w:val="hybridMultilevel"/>
     <w:tmpl w:val="CB52A4F0"/>
@@ -1015,7 +1187,7 @@
       </w:pPr>
     </w:lvl>
   </w:abstractNum>
-  <w:abstractNum w:abstractNumId="7" w15:restartNumberingAfterBreak="0">
+  <w:abstractNum w:abstractNumId="8" w15:restartNumberingAfterBreak="0">
     <w:nsid w:val="346D014F"/>
     <w:multiLevelType w:val="hybridMultilevel"/>
     <w:tmpl w:val="AFE8C866"/>
@@ -1101,7 +1273,7 @@
       </w:pPr>
     </w:lvl>
   </w:abstractNum>
-  <w:abstractNum w:abstractNumId="8" w15:restartNumberingAfterBreak="0">
+  <w:abstractNum w:abstractNumId="9" w15:restartNumberingAfterBreak="0">
     <w:nsid w:val="3AC27619"/>
     <w:multiLevelType w:val="hybridMultilevel"/>
     <w:tmpl w:val="89700BDE"/>
@@ -1190,7 +1362,7 @@
       </w:pPr>
     </w:lvl>
   </w:abstractNum>
-  <w:abstractNum w:abstractNumId="9" w15:restartNumberingAfterBreak="0">
+  <w:abstractNum w:abstractNumId="10" w15:restartNumberingAfterBreak="0">
     <w:nsid w:val="3B7B2F3C"/>
     <w:multiLevelType w:val="hybridMultilevel"/>
     <w:tmpl w:val="BB24D9E4"/>
@@ -1276,7 +1448,7 @@
       </w:pPr>
     </w:lvl>
   </w:abstractNum>
-  <w:abstractNum w:abstractNumId="10" w15:restartNumberingAfterBreak="0">
+  <w:abstractNum w:abstractNumId="11" w15:restartNumberingAfterBreak="0">
     <w:nsid w:val="3DEB1B2E"/>
     <w:multiLevelType w:val="hybridMultilevel"/>
     <w:tmpl w:val="5B28A63E"/>
@@ -1365,7 +1537,7 @@
       </w:pPr>
     </w:lvl>
   </w:abstractNum>
-  <w:abstractNum w:abstractNumId="11" w15:restartNumberingAfterBreak="0">
+  <w:abstractNum w:abstractNumId="12" w15:restartNumberingAfterBreak="0">
     <w:nsid w:val="5712233E"/>
     <w:multiLevelType w:val="hybridMultilevel"/>
     <w:tmpl w:val="F9D6101A"/>
@@ -1454,7 +1626,7 @@
       </w:pPr>
     </w:lvl>
   </w:abstractNum>
-  <w:abstractNum w:abstractNumId="12" w15:restartNumberingAfterBreak="0">
+  <w:abstractNum w:abstractNumId="13" w15:restartNumberingAfterBreak="0">
     <w:nsid w:val="5A146816"/>
     <w:multiLevelType w:val="hybridMultilevel"/>
     <w:tmpl w:val="7D8A782A"/>
@@ -1543,7 +1715,7 @@
       </w:pPr>
     </w:lvl>
   </w:abstractNum>
-  <w:abstractNum w:abstractNumId="13" w15:restartNumberingAfterBreak="0">
+  <w:abstractNum w:abstractNumId="14" w15:restartNumberingAfterBreak="0">
     <w:nsid w:val="62E77E02"/>
     <w:multiLevelType w:val="hybridMultilevel"/>
     <w:tmpl w:val="E16EFBD0"/>
@@ -1629,7 +1801,7 @@
       </w:pPr>
     </w:lvl>
   </w:abstractNum>
-  <w:abstractNum w:abstractNumId="14" w15:restartNumberingAfterBreak="0">
+  <w:abstractNum w:abstractNumId="15" w15:restartNumberingAfterBreak="0">
     <w:nsid w:val="669C2EEB"/>
     <w:multiLevelType w:val="hybridMultilevel"/>
     <w:tmpl w:val="8CB68E92"/>
@@ -1718,7 +1890,7 @@
       </w:pPr>
     </w:lvl>
   </w:abstractNum>
-  <w:abstractNum w:abstractNumId="15" w15:restartNumberingAfterBreak="0">
+  <w:abstractNum w:abstractNumId="16" w15:restartNumberingAfterBreak="0">
     <w:nsid w:val="6AF4641B"/>
     <w:multiLevelType w:val="hybridMultilevel"/>
     <w:tmpl w:val="05C48B60"/>
@@ -1807,7 +1979,7 @@
       </w:pPr>
     </w:lvl>
   </w:abstractNum>
-  <w:abstractNum w:abstractNumId="16" w15:restartNumberingAfterBreak="0">
+  <w:abstractNum w:abstractNumId="17" w15:restartNumberingAfterBreak="0">
     <w:nsid w:val="6E046105"/>
     <w:multiLevelType w:val="hybridMultilevel"/>
     <w:tmpl w:val="9A38FDC0"/>
@@ -1893,7 +2065,7 @@
       </w:pPr>
     </w:lvl>
   </w:abstractNum>
-  <w:abstractNum w:abstractNumId="17" w15:restartNumberingAfterBreak="0">
+  <w:abstractNum w:abstractNumId="18" w15:restartNumberingAfterBreak="0">
     <w:nsid w:val="798D68DB"/>
     <w:multiLevelType w:val="hybridMultilevel"/>
     <w:tmpl w:val="A0403976"/>
@@ -1984,178 +2156,181 @@
     </w:lvl>
   </w:abstractNum>
   <w:num w:numId="1">
+    <w:abstractNumId w:val="18"/>
+  </w:num>
+  <w:num w:numId="2">
+    <w:abstractNumId w:val="7"/>
+  </w:num>
+  <w:num w:numId="3">
+    <w:abstractNumId w:val="2"/>
+  </w:num>
+  <w:num w:numId="4">
+    <w:abstractNumId w:val="11"/>
+  </w:num>
+  <w:num w:numId="5">
+    <w:abstractNumId w:val="13"/>
+  </w:num>
+  <w:num w:numId="6">
+    <w:abstractNumId w:val="15"/>
+  </w:num>
+  <w:num w:numId="7">
+    <w:abstractNumId w:val="6"/>
+  </w:num>
+  <w:num w:numId="8">
+    <w:abstractNumId w:val="9"/>
+  </w:num>
+  <w:num w:numId="9">
+    <w:abstractNumId w:val="12"/>
+  </w:num>
+  <w:num w:numId="10">
+    <w:abstractNumId w:val="16"/>
+  </w:num>
+  <w:num w:numId="11">
+    <w:abstractNumId w:val="3"/>
+  </w:num>
+  <w:num w:numId="12">
+    <w:abstractNumId w:val="12"/>
+    <w:lvlOverride w:ilvl="0">
+      <w:startOverride w:val="1"/>
+    </w:lvlOverride>
+    <w:lvlOverride w:ilvl="1">
+      <w:startOverride w:val="1"/>
+    </w:lvlOverride>
+    <w:lvlOverride w:ilvl="2">
+      <w:startOverride w:val="1"/>
+    </w:lvlOverride>
+    <w:lvlOverride w:ilvl="3">
+      <w:startOverride w:val="1"/>
+    </w:lvlOverride>
+    <w:lvlOverride w:ilvl="4">
+      <w:startOverride w:val="1"/>
+    </w:lvlOverride>
+    <w:lvlOverride w:ilvl="5">
+      <w:startOverride w:val="1"/>
+    </w:lvlOverride>
+    <w:lvlOverride w:ilvl="6">
+      <w:startOverride w:val="1"/>
+    </w:lvlOverride>
+    <w:lvlOverride w:ilvl="7">
+      <w:startOverride w:val="1"/>
+    </w:lvlOverride>
+    <w:lvlOverride w:ilvl="8">
+      <w:startOverride w:val="1"/>
+    </w:lvlOverride>
+  </w:num>
+  <w:num w:numId="13">
+    <w:abstractNumId w:val="16"/>
+    <w:lvlOverride w:ilvl="0">
+      <w:startOverride w:val="1"/>
+    </w:lvlOverride>
+    <w:lvlOverride w:ilvl="1">
+      <w:startOverride w:val="1"/>
+    </w:lvlOverride>
+    <w:lvlOverride w:ilvl="2">
+      <w:startOverride w:val="1"/>
+    </w:lvlOverride>
+    <w:lvlOverride w:ilvl="3">
+      <w:startOverride w:val="1"/>
+    </w:lvlOverride>
+    <w:lvlOverride w:ilvl="4">
+      <w:startOverride w:val="1"/>
+    </w:lvlOverride>
+    <w:lvlOverride w:ilvl="5">
+      <w:startOverride w:val="1"/>
+    </w:lvlOverride>
+    <w:lvlOverride w:ilvl="6">
+      <w:startOverride w:val="1"/>
+    </w:lvlOverride>
+    <w:lvlOverride w:ilvl="7">
+      <w:startOverride w:val="1"/>
+    </w:lvlOverride>
+    <w:lvlOverride w:ilvl="8">
+      <w:startOverride w:val="1"/>
+    </w:lvlOverride>
+  </w:num>
+  <w:num w:numId="14">
+    <w:abstractNumId w:val="3"/>
+    <w:lvlOverride w:ilvl="0">
+      <w:startOverride w:val="1"/>
+    </w:lvlOverride>
+    <w:lvlOverride w:ilvl="1">
+      <w:startOverride w:val="1"/>
+    </w:lvlOverride>
+    <w:lvlOverride w:ilvl="2">
+      <w:startOverride w:val="1"/>
+    </w:lvlOverride>
+    <w:lvlOverride w:ilvl="3">
+      <w:startOverride w:val="1"/>
+    </w:lvlOverride>
+    <w:lvlOverride w:ilvl="4">
+      <w:startOverride w:val="1"/>
+    </w:lvlOverride>
+    <w:lvlOverride w:ilvl="5">
+      <w:startOverride w:val="1"/>
+    </w:lvlOverride>
+    <w:lvlOverride w:ilvl="6">
+      <w:startOverride w:val="1"/>
+    </w:lvlOverride>
+    <w:lvlOverride w:ilvl="7">
+      <w:startOverride w:val="1"/>
+    </w:lvlOverride>
+    <w:lvlOverride w:ilvl="8">
+      <w:startOverride w:val="1"/>
+    </w:lvlOverride>
+  </w:num>
+  <w:num w:numId="15">
+    <w:abstractNumId w:val="1"/>
+    <w:lvlOverride w:ilvl="0">
+      <w:startOverride w:val="1"/>
+    </w:lvlOverride>
+    <w:lvlOverride w:ilvl="1">
+      <w:startOverride w:val="1"/>
+    </w:lvlOverride>
+    <w:lvlOverride w:ilvl="2">
+      <w:startOverride w:val="1"/>
+    </w:lvlOverride>
+    <w:lvlOverride w:ilvl="3">
+      <w:startOverride w:val="1"/>
+    </w:lvlOverride>
+    <w:lvlOverride w:ilvl="4">
+      <w:startOverride w:val="1"/>
+    </w:lvlOverride>
+    <w:lvlOverride w:ilvl="5">
+      <w:startOverride w:val="1"/>
+    </w:lvlOverride>
+    <w:lvlOverride w:ilvl="6">
+      <w:startOverride w:val="1"/>
+    </w:lvlOverride>
+    <w:lvlOverride w:ilvl="7">
+      <w:startOverride w:val="1"/>
+    </w:lvlOverride>
+    <w:lvlOverride w:ilvl="8">
+      <w:startOverride w:val="1"/>
+    </w:lvlOverride>
+  </w:num>
+  <w:num w:numId="16">
+    <w:abstractNumId w:val="1"/>
+  </w:num>
+  <w:num w:numId="17">
+    <w:abstractNumId w:val="14"/>
+  </w:num>
+  <w:num w:numId="18">
+    <w:abstractNumId w:val="8"/>
+  </w:num>
+  <w:num w:numId="19">
+    <w:abstractNumId w:val="10"/>
+  </w:num>
+  <w:num w:numId="20">
+    <w:abstractNumId w:val="4"/>
+  </w:num>
+  <w:num w:numId="21">
     <w:abstractNumId w:val="17"/>
   </w:num>
-  <w:num w:numId="2">
-    <w:abstractNumId w:val="6"/>
-  </w:num>
-  <w:num w:numId="3">
-    <w:abstractNumId w:val="1"/>
-  </w:num>
-  <w:num w:numId="4">
-    <w:abstractNumId w:val="10"/>
-  </w:num>
-  <w:num w:numId="5">
-    <w:abstractNumId w:val="12"/>
-  </w:num>
-  <w:num w:numId="6">
-    <w:abstractNumId w:val="14"/>
-  </w:num>
-  <w:num w:numId="7">
+  <w:num w:numId="22">
     <w:abstractNumId w:val="5"/>
   </w:num>
-  <w:num w:numId="8">
-    <w:abstractNumId w:val="8"/>
-  </w:num>
-  <w:num w:numId="9">
-    <w:abstractNumId w:val="11"/>
-  </w:num>
-  <w:num w:numId="10">
-    <w:abstractNumId w:val="15"/>
-  </w:num>
-  <w:num w:numId="11">
-    <w:abstractNumId w:val="2"/>
-  </w:num>
-  <w:num w:numId="12">
-    <w:abstractNumId w:val="11"/>
-    <w:lvlOverride w:ilvl="0">
-      <w:startOverride w:val="1"/>
-    </w:lvlOverride>
-    <w:lvlOverride w:ilvl="1">
-      <w:startOverride w:val="1"/>
-    </w:lvlOverride>
-    <w:lvlOverride w:ilvl="2">
-      <w:startOverride w:val="1"/>
-    </w:lvlOverride>
-    <w:lvlOverride w:ilvl="3">
-      <w:startOverride w:val="1"/>
-    </w:lvlOverride>
-    <w:lvlOverride w:ilvl="4">
-      <w:startOverride w:val="1"/>
-    </w:lvlOverride>
-    <w:lvlOverride w:ilvl="5">
-      <w:startOverride w:val="1"/>
-    </w:lvlOverride>
-    <w:lvlOverride w:ilvl="6">
-      <w:startOverride w:val="1"/>
-    </w:lvlOverride>
-    <w:lvlOverride w:ilvl="7">
-      <w:startOverride w:val="1"/>
-    </w:lvlOverride>
-    <w:lvlOverride w:ilvl="8">
-      <w:startOverride w:val="1"/>
-    </w:lvlOverride>
-  </w:num>
-  <w:num w:numId="13">
-    <w:abstractNumId w:val="15"/>
-    <w:lvlOverride w:ilvl="0">
-      <w:startOverride w:val="1"/>
-    </w:lvlOverride>
-    <w:lvlOverride w:ilvl="1">
-      <w:startOverride w:val="1"/>
-    </w:lvlOverride>
-    <w:lvlOverride w:ilvl="2">
-      <w:startOverride w:val="1"/>
-    </w:lvlOverride>
-    <w:lvlOverride w:ilvl="3">
-      <w:startOverride w:val="1"/>
-    </w:lvlOverride>
-    <w:lvlOverride w:ilvl="4">
-      <w:startOverride w:val="1"/>
-    </w:lvlOverride>
-    <w:lvlOverride w:ilvl="5">
-      <w:startOverride w:val="1"/>
-    </w:lvlOverride>
-    <w:lvlOverride w:ilvl="6">
-      <w:startOverride w:val="1"/>
-    </w:lvlOverride>
-    <w:lvlOverride w:ilvl="7">
-      <w:startOverride w:val="1"/>
-    </w:lvlOverride>
-    <w:lvlOverride w:ilvl="8">
-      <w:startOverride w:val="1"/>
-    </w:lvlOverride>
-  </w:num>
-  <w:num w:numId="14">
-    <w:abstractNumId w:val="2"/>
-    <w:lvlOverride w:ilvl="0">
-      <w:startOverride w:val="1"/>
-    </w:lvlOverride>
-    <w:lvlOverride w:ilvl="1">
-      <w:startOverride w:val="1"/>
-    </w:lvlOverride>
-    <w:lvlOverride w:ilvl="2">
-      <w:startOverride w:val="1"/>
-    </w:lvlOverride>
-    <w:lvlOverride w:ilvl="3">
-      <w:startOverride w:val="1"/>
-    </w:lvlOverride>
-    <w:lvlOverride w:ilvl="4">
-      <w:startOverride w:val="1"/>
-    </w:lvlOverride>
-    <w:lvlOverride w:ilvl="5">
-      <w:startOverride w:val="1"/>
-    </w:lvlOverride>
-    <w:lvlOverride w:ilvl="6">
-      <w:startOverride w:val="1"/>
-    </w:lvlOverride>
-    <w:lvlOverride w:ilvl="7">
-      <w:startOverride w:val="1"/>
-    </w:lvlOverride>
-    <w:lvlOverride w:ilvl="8">
-      <w:startOverride w:val="1"/>
-    </w:lvlOverride>
-  </w:num>
-  <w:num w:numId="15">
+  <w:num w:numId="23">
     <w:abstractNumId w:val="0"/>
-    <w:lvlOverride w:ilvl="0">
-      <w:startOverride w:val="1"/>
-    </w:lvlOverride>
-    <w:lvlOverride w:ilvl="1">
-      <w:startOverride w:val="1"/>
-    </w:lvlOverride>
-    <w:lvlOverride w:ilvl="2">
-      <w:startOverride w:val="1"/>
-    </w:lvlOverride>
-    <w:lvlOverride w:ilvl="3">
-      <w:startOverride w:val="1"/>
-    </w:lvlOverride>
-    <w:lvlOverride w:ilvl="4">
-      <w:startOverride w:val="1"/>
-    </w:lvlOverride>
-    <w:lvlOverride w:ilvl="5">
-      <w:startOverride w:val="1"/>
-    </w:lvlOverride>
-    <w:lvlOverride w:ilvl="6">
-      <w:startOverride w:val="1"/>
-    </w:lvlOverride>
-    <w:lvlOverride w:ilvl="7">
-      <w:startOverride w:val="1"/>
-    </w:lvlOverride>
-    <w:lvlOverride w:ilvl="8">
-      <w:startOverride w:val="1"/>
-    </w:lvlOverride>
-  </w:num>
-  <w:num w:numId="16">
-    <w:abstractNumId w:val="0"/>
-  </w:num>
-  <w:num w:numId="17">
-    <w:abstractNumId w:val="13"/>
-  </w:num>
-  <w:num w:numId="18">
-    <w:abstractNumId w:val="7"/>
-  </w:num>
-  <w:num w:numId="19">
-    <w:abstractNumId w:val="9"/>
-  </w:num>
-  <w:num w:numId="20">
-    <w:abstractNumId w:val="3"/>
-  </w:num>
-  <w:num w:numId="21">
-    <w:abstractNumId w:val="16"/>
-  </w:num>
-  <w:num w:numId="22">
-    <w:abstractNumId w:val="4"/>
   </w:num>
 </w:numbering>
 </file>

</xml_diff>

<commit_message>
Implemented database class to load words.txt file containing words and to perform CRUD operations
</commit_message>
<xml_diff>
--- a/CSC 780_Joural.docx
+++ b/CSC 780_Joural.docx
@@ -570,6 +570,15 @@
       <w:r>
         <w:t>Week 8</w:t>
       </w:r>
+      <w:r>
+        <w:t>: Nov 2 – Nov</w:t>
+      </w:r>
+      <w:r>
+        <w:t xml:space="preserve"> 8</w:t>
+      </w:r>
+      <w:r>
+        <w:t xml:space="preserve"> </w:t>
+      </w:r>
     </w:p>
     <w:p>
       <w:pPr>
@@ -610,7 +619,74 @@
         </w:numPr>
       </w:pPr>
       <w:r>
-        <w:t>Fixed a marshalling to handle data append  if the drawing JAVA object which stores drawing details is sent in  multiple blocks.</w:t>
+        <w:t>Fixed a mar</w:t>
+      </w:r>
+      <w:r>
+        <w:t xml:space="preserve">shalling to handle data append </w:t>
+      </w:r>
+      <w:r>
+        <w:t>if the drawing JAVA object which sto</w:t>
+      </w:r>
+      <w:r>
+        <w:t xml:space="preserve">res drawing details is sent in </w:t>
+      </w:r>
+      <w:r>
+        <w:t>multiple blocks.</w:t>
+      </w:r>
+    </w:p>
+    <w:p>
+      <w:pPr>
+        <w:pStyle w:val="ListParagraph"/>
+      </w:pPr>
+    </w:p>
+    <w:p>
+      <w:pPr>
+        <w:pStyle w:val="Heading2"/>
+      </w:pPr>
+      <w:r>
+        <w:t>Week 9: Nov 9 – Nov 15</w:t>
+      </w:r>
+    </w:p>
+    <w:p>
+      <w:pPr>
+        <w:pStyle w:val="ListParagraph"/>
+        <w:numPr>
+          <w:ilvl w:val="0"/>
+          <w:numId w:val="26"/>
+        </w:numPr>
+      </w:pPr>
+      <w:r>
+        <w:t>Added text file containing words with difficulty level and hint.</w:t>
+      </w:r>
+    </w:p>
+    <w:p>
+      <w:pPr>
+        <w:pStyle w:val="ListParagraph"/>
+        <w:numPr>
+          <w:ilvl w:val="0"/>
+          <w:numId w:val="26"/>
+        </w:numPr>
+      </w:pPr>
+      <w:r>
+        <w:t xml:space="preserve">Implemented </w:t>
+      </w:r>
+      <w:r>
+        <w:t xml:space="preserve">a </w:t>
+      </w:r>
+      <w:r>
+        <w:t xml:space="preserve">database class to </w:t>
+      </w:r>
+      <w:r>
+        <w:t>load the text file into a table</w:t>
+      </w:r>
+      <w:r>
+        <w:t xml:space="preserve"> and perform CRUD operations on </w:t>
+      </w:r>
+      <w:r>
+        <w:t xml:space="preserve">the </w:t>
+      </w:r>
+      <w:r>
+        <w:t>table.</w:t>
       </w:r>
     </w:p>
     <w:sectPr>
@@ -2299,6 +2375,95 @@
     </w:lvl>
   </w:abstractNum>
   <w:abstractNum w:abstractNumId="19">
+    <w:nsid w:val="748C7BA1"/>
+    <w:multiLevelType w:val="hybridMultilevel"/>
+    <w:tmpl w:val="05FE6556"/>
+    <w:lvl w:ilvl="0" w:tplc="83945406">
+      <w:start w:val="1"/>
+      <w:numFmt w:val="decimal"/>
+      <w:lvlText w:val="%1."/>
+      <w:lvlJc w:val="left"/>
+      <w:pPr>
+        <w:ind w:left="1080" w:hanging="360"/>
+      </w:pPr>
+      <w:rPr>
+        <w:rFonts w:hint="default"/>
+      </w:rPr>
+    </w:lvl>
+    <w:lvl w:ilvl="1" w:tplc="04090019" w:tentative="1">
+      <w:start w:val="1"/>
+      <w:numFmt w:val="lowerLetter"/>
+      <w:lvlText w:val="%2."/>
+      <w:lvlJc w:val="left"/>
+      <w:pPr>
+        <w:ind w:left="1800" w:hanging="360"/>
+      </w:pPr>
+    </w:lvl>
+    <w:lvl w:ilvl="2" w:tplc="0409001B" w:tentative="1">
+      <w:start w:val="1"/>
+      <w:numFmt w:val="lowerRoman"/>
+      <w:lvlText w:val="%3."/>
+      <w:lvlJc w:val="right"/>
+      <w:pPr>
+        <w:ind w:left="2520" w:hanging="180"/>
+      </w:pPr>
+    </w:lvl>
+    <w:lvl w:ilvl="3" w:tplc="0409000F" w:tentative="1">
+      <w:start w:val="1"/>
+      <w:numFmt w:val="decimal"/>
+      <w:lvlText w:val="%4."/>
+      <w:lvlJc w:val="left"/>
+      <w:pPr>
+        <w:ind w:left="3240" w:hanging="360"/>
+      </w:pPr>
+    </w:lvl>
+    <w:lvl w:ilvl="4" w:tplc="04090019" w:tentative="1">
+      <w:start w:val="1"/>
+      <w:numFmt w:val="lowerLetter"/>
+      <w:lvlText w:val="%5."/>
+      <w:lvlJc w:val="left"/>
+      <w:pPr>
+        <w:ind w:left="3960" w:hanging="360"/>
+      </w:pPr>
+    </w:lvl>
+    <w:lvl w:ilvl="5" w:tplc="0409001B" w:tentative="1">
+      <w:start w:val="1"/>
+      <w:numFmt w:val="lowerRoman"/>
+      <w:lvlText w:val="%6."/>
+      <w:lvlJc w:val="right"/>
+      <w:pPr>
+        <w:ind w:left="4680" w:hanging="180"/>
+      </w:pPr>
+    </w:lvl>
+    <w:lvl w:ilvl="6" w:tplc="0409000F" w:tentative="1">
+      <w:start w:val="1"/>
+      <w:numFmt w:val="decimal"/>
+      <w:lvlText w:val="%7."/>
+      <w:lvlJc w:val="left"/>
+      <w:pPr>
+        <w:ind w:left="5400" w:hanging="360"/>
+      </w:pPr>
+    </w:lvl>
+    <w:lvl w:ilvl="7" w:tplc="04090019" w:tentative="1">
+      <w:start w:val="1"/>
+      <w:numFmt w:val="lowerLetter"/>
+      <w:lvlText w:val="%8."/>
+      <w:lvlJc w:val="left"/>
+      <w:pPr>
+        <w:ind w:left="6120" w:hanging="360"/>
+      </w:pPr>
+    </w:lvl>
+    <w:lvl w:ilvl="8" w:tplc="0409001B" w:tentative="1">
+      <w:start w:val="1"/>
+      <w:numFmt w:val="lowerRoman"/>
+      <w:lvlText w:val="%9."/>
+      <w:lvlJc w:val="right"/>
+      <w:pPr>
+        <w:ind w:left="6840" w:hanging="180"/>
+      </w:pPr>
+    </w:lvl>
+  </w:abstractNum>
+  <w:abstractNum w:abstractNumId="20">
     <w:nsid w:val="798D68DB"/>
     <w:multiLevelType w:val="hybridMultilevel"/>
     <w:tmpl w:val="A0403976"/>
@@ -2388,7 +2553,7 @@
       </w:pPr>
     </w:lvl>
   </w:abstractNum>
-  <w:abstractNum w:abstractNumId="20">
+  <w:abstractNum w:abstractNumId="21">
     <w:nsid w:val="7A567F5C"/>
     <w:multiLevelType w:val="hybridMultilevel"/>
     <w:tmpl w:val="102E302E"/>
@@ -2480,7 +2645,7 @@
     </w:lvl>
   </w:abstractNum>
   <w:num w:numId="1">
-    <w:abstractNumId w:val="19"/>
+    <w:abstractNumId w:val="20"/>
   </w:num>
   <w:num w:numId="2">
     <w:abstractNumId w:val="8"/>
@@ -2660,7 +2825,10 @@
     <w:abstractNumId w:val="6"/>
   </w:num>
   <w:num w:numId="25">
-    <w:abstractNumId w:val="20"/>
+    <w:abstractNumId w:val="21"/>
+  </w:num>
+  <w:num w:numId="26">
+    <w:abstractNumId w:val="19"/>
   </w:num>
 </w:numbering>
 </file>

</xml_diff>

<commit_message>
Added new drawing and save drawing logic, disabled touch for second user while first user is drawing
</commit_message>
<xml_diff>
--- a/CSC 780_Joural.docx
+++ b/CSC 780_Joural.docx
@@ -40,13 +40,50 @@
     <w:p/>
     <w:p>
       <w:r>
-        <w:t>Instructor: Dr. Puder.</w:t>
-      </w:r>
-    </w:p>
-    <w:p>
-      <w:r>
-        <w:t>Authors: Pooja Kanchan and Syed Khureshi</w:t>
-      </w:r>
+        <w:t xml:space="preserve">Instructor: Dr. </w:t>
+      </w:r>
+      <w:proofErr w:type="spellStart"/>
+      <w:r>
+        <w:t>Puder</w:t>
+      </w:r>
+      <w:proofErr w:type="spellEnd"/>
+      <w:r>
+        <w:t>.</w:t>
+      </w:r>
+    </w:p>
+    <w:p>
+      <w:r>
+        <w:t xml:space="preserve">Authors: </w:t>
+      </w:r>
+      <w:proofErr w:type="spellStart"/>
+      <w:r>
+        <w:t>Pooja</w:t>
+      </w:r>
+      <w:proofErr w:type="spellEnd"/>
+      <w:r>
+        <w:t xml:space="preserve"> </w:t>
+      </w:r>
+      <w:proofErr w:type="spellStart"/>
+      <w:r>
+        <w:t>Kanchan</w:t>
+      </w:r>
+      <w:proofErr w:type="spellEnd"/>
+      <w:r>
+        <w:t xml:space="preserve"> and </w:t>
+      </w:r>
+      <w:proofErr w:type="spellStart"/>
+      <w:r>
+        <w:t>Syed</w:t>
+      </w:r>
+      <w:proofErr w:type="spellEnd"/>
+      <w:r>
+        <w:t xml:space="preserve"> </w:t>
+      </w:r>
+      <w:proofErr w:type="spellStart"/>
+      <w:r>
+        <w:t>Khureshi</w:t>
+      </w:r>
+      <w:proofErr w:type="spellEnd"/>
     </w:p>
     <w:p>
       <w:pPr>
@@ -203,7 +240,15 @@
         </w:rPr>
       </w:pPr>
       <w:r>
-        <w:t>Created an app to test Bluetooth socket programming between two devices. First device works in server mode and the second device works in client mode.</w:t>
+        <w:t xml:space="preserve">Created an app to test Bluetooth socket programming between two devices. First device </w:t>
+      </w:r>
+      <w:proofErr w:type="gramStart"/>
+      <w:r>
+        <w:t>works</w:t>
+      </w:r>
+      <w:proofErr w:type="gramEnd"/>
+      <w:r>
+        <w:t xml:space="preserve"> in server mode and the second device works in client mode.</w:t>
       </w:r>
     </w:p>
     <w:p>
@@ -339,7 +384,15 @@
         </w:numPr>
       </w:pPr>
       <w:r>
-        <w:t>Explored methods in the android class: DrawingCanvas and Bitmap.</w:t>
+        <w:t xml:space="preserve">Explored methods in the android class: </w:t>
+      </w:r>
+      <w:proofErr w:type="spellStart"/>
+      <w:r>
+        <w:t>DrawingCanvas</w:t>
+      </w:r>
+      <w:proofErr w:type="spellEnd"/>
+      <w:r>
+        <w:t xml:space="preserve"> and Bitmap.</w:t>
       </w:r>
     </w:p>
     <w:p>
@@ -435,7 +488,15 @@
         </w:numPr>
       </w:pPr>
       <w:r>
-        <w:t>Implemented marshalling. User drawn data is marshalled and transferred to second device. The second device reconstructs the drawing and displays.</w:t>
+        <w:t xml:space="preserve">Implemented marshalling. User drawn data is </w:t>
+      </w:r>
+      <w:proofErr w:type="spellStart"/>
+      <w:r>
+        <w:t>marshalled</w:t>
+      </w:r>
+      <w:proofErr w:type="spellEnd"/>
+      <w:r>
+        <w:t xml:space="preserve"> and transferred to second device. The second device reconstructs the drawing and displays.</w:t>
       </w:r>
     </w:p>
     <w:p>
@@ -689,6 +750,112 @@
         <w:t>table.</w:t>
       </w:r>
     </w:p>
+    <w:p>
+      <w:pPr>
+        <w:pStyle w:val="Heading2"/>
+      </w:pPr>
+      <w:r>
+        <w:t>Week 10: Nov 16 – Nov 22</w:t>
+      </w:r>
+    </w:p>
+    <w:p>
+      <w:pPr>
+        <w:pStyle w:val="ListParagraph"/>
+        <w:numPr>
+          <w:ilvl w:val="0"/>
+          <w:numId w:val="27"/>
+        </w:numPr>
+      </w:pPr>
+      <w:r>
+        <w:t xml:space="preserve">Implemented </w:t>
+      </w:r>
+      <w:proofErr w:type="gramStart"/>
+      <w:r>
+        <w:t>a  “</w:t>
+      </w:r>
+      <w:proofErr w:type="gramEnd"/>
+      <w:r>
+        <w:t>guess a word” logic for the user who is guessing. The screen shows scrambled word to be guessed. The user can guess the word with the help of drawing by first user and</w:t>
+      </w:r>
+      <w:r>
+        <w:t xml:space="preserve"> by selecting letters.</w:t>
+      </w:r>
+    </w:p>
+    <w:p>
+      <w:pPr>
+        <w:pStyle w:val="ListParagraph"/>
+        <w:numPr>
+          <w:ilvl w:val="0"/>
+          <w:numId w:val="27"/>
+        </w:numPr>
+      </w:pPr>
+      <w:r>
+        <w:t xml:space="preserve">Added a code to display words from database on </w:t>
+      </w:r>
+      <w:proofErr w:type="spellStart"/>
+      <w:r>
+        <w:t>DifficultyActivity</w:t>
+      </w:r>
+      <w:proofErr w:type="spellEnd"/>
+      <w:r>
+        <w:t xml:space="preserve"> from levels: easy, medium and hard</w:t>
+      </w:r>
+    </w:p>
+    <w:p>
+      <w:pPr>
+        <w:pStyle w:val="ListParagraph"/>
+        <w:numPr>
+          <w:ilvl w:val="0"/>
+          <w:numId w:val="27"/>
+        </w:numPr>
+      </w:pPr>
+      <w:r>
+        <w:t xml:space="preserve">Added a </w:t>
+      </w:r>
+      <w:r>
+        <w:t xml:space="preserve">logic </w:t>
+      </w:r>
+      <w:r>
+        <w:t xml:space="preserve"> to </w:t>
+      </w:r>
+      <w:r>
+        <w:t xml:space="preserve">allow user to open </w:t>
+      </w:r>
+      <w:r>
+        <w:t>“new drawing” and “save drawing”</w:t>
+      </w:r>
+      <w:r>
+        <w:t xml:space="preserve"> to gallery</w:t>
+      </w:r>
+    </w:p>
+    <w:p>
+      <w:pPr>
+        <w:pStyle w:val="ListParagraph"/>
+        <w:numPr>
+          <w:ilvl w:val="0"/>
+          <w:numId w:val="27"/>
+        </w:numPr>
+      </w:pPr>
+      <w:r>
+        <w:t xml:space="preserve"> </w:t>
+      </w:r>
+      <w:r>
+        <w:t>Changed frequency of transfer of drawing details to make it look real time drawing.</w:t>
+      </w:r>
+    </w:p>
+    <w:p>
+      <w:pPr>
+        <w:pStyle w:val="ListParagraph"/>
+        <w:numPr>
+          <w:ilvl w:val="0"/>
+          <w:numId w:val="27"/>
+        </w:numPr>
+      </w:pPr>
+      <w:r>
+        <w:t>Fixed some bugs, including disabling touch for second device when first user is drawing.</w:t>
+      </w:r>
+    </w:p>
+    <w:p/>
     <w:sectPr>
       <w:pgSz w:w="12240" w:h="15840"/>
       <w:pgMar w:top="1440" w:right="1440" w:bottom="1440" w:left="1440" w:header="720" w:footer="720" w:gutter="0"/>
@@ -2554,6 +2721,95 @@
     </w:lvl>
   </w:abstractNum>
   <w:abstractNum w:abstractNumId="21">
+    <w:nsid w:val="7A526E7D"/>
+    <w:multiLevelType w:val="hybridMultilevel"/>
+    <w:tmpl w:val="0E74C03C"/>
+    <w:lvl w:ilvl="0" w:tplc="0409000F">
+      <w:start w:val="1"/>
+      <w:numFmt w:val="decimal"/>
+      <w:lvlText w:val="%1."/>
+      <w:lvlJc w:val="left"/>
+      <w:pPr>
+        <w:ind w:left="720" w:hanging="360"/>
+      </w:pPr>
+      <w:rPr>
+        <w:rFonts w:hint="default"/>
+      </w:rPr>
+    </w:lvl>
+    <w:lvl w:ilvl="1" w:tplc="04090019" w:tentative="1">
+      <w:start w:val="1"/>
+      <w:numFmt w:val="lowerLetter"/>
+      <w:lvlText w:val="%2."/>
+      <w:lvlJc w:val="left"/>
+      <w:pPr>
+        <w:ind w:left="1440" w:hanging="360"/>
+      </w:pPr>
+    </w:lvl>
+    <w:lvl w:ilvl="2" w:tplc="0409001B" w:tentative="1">
+      <w:start w:val="1"/>
+      <w:numFmt w:val="lowerRoman"/>
+      <w:lvlText w:val="%3."/>
+      <w:lvlJc w:val="right"/>
+      <w:pPr>
+        <w:ind w:left="2160" w:hanging="180"/>
+      </w:pPr>
+    </w:lvl>
+    <w:lvl w:ilvl="3" w:tplc="0409000F" w:tentative="1">
+      <w:start w:val="1"/>
+      <w:numFmt w:val="decimal"/>
+      <w:lvlText w:val="%4."/>
+      <w:lvlJc w:val="left"/>
+      <w:pPr>
+        <w:ind w:left="2880" w:hanging="360"/>
+      </w:pPr>
+    </w:lvl>
+    <w:lvl w:ilvl="4" w:tplc="04090019" w:tentative="1">
+      <w:start w:val="1"/>
+      <w:numFmt w:val="lowerLetter"/>
+      <w:lvlText w:val="%5."/>
+      <w:lvlJc w:val="left"/>
+      <w:pPr>
+        <w:ind w:left="3600" w:hanging="360"/>
+      </w:pPr>
+    </w:lvl>
+    <w:lvl w:ilvl="5" w:tplc="0409001B" w:tentative="1">
+      <w:start w:val="1"/>
+      <w:numFmt w:val="lowerRoman"/>
+      <w:lvlText w:val="%6."/>
+      <w:lvlJc w:val="right"/>
+      <w:pPr>
+        <w:ind w:left="4320" w:hanging="180"/>
+      </w:pPr>
+    </w:lvl>
+    <w:lvl w:ilvl="6" w:tplc="0409000F" w:tentative="1">
+      <w:start w:val="1"/>
+      <w:numFmt w:val="decimal"/>
+      <w:lvlText w:val="%7."/>
+      <w:lvlJc w:val="left"/>
+      <w:pPr>
+        <w:ind w:left="5040" w:hanging="360"/>
+      </w:pPr>
+    </w:lvl>
+    <w:lvl w:ilvl="7" w:tplc="04090019" w:tentative="1">
+      <w:start w:val="1"/>
+      <w:numFmt w:val="lowerLetter"/>
+      <w:lvlText w:val="%8."/>
+      <w:lvlJc w:val="left"/>
+      <w:pPr>
+        <w:ind w:left="5760" w:hanging="360"/>
+      </w:pPr>
+    </w:lvl>
+    <w:lvl w:ilvl="8" w:tplc="0409001B" w:tentative="1">
+      <w:start w:val="1"/>
+      <w:numFmt w:val="lowerRoman"/>
+      <w:lvlText w:val="%9."/>
+      <w:lvlJc w:val="right"/>
+      <w:pPr>
+        <w:ind w:left="6480" w:hanging="180"/>
+      </w:pPr>
+    </w:lvl>
+  </w:abstractNum>
+  <w:abstractNum w:abstractNumId="22">
     <w:nsid w:val="7A567F5C"/>
     <w:multiLevelType w:val="hybridMultilevel"/>
     <w:tmpl w:val="102E302E"/>
@@ -2825,10 +3081,13 @@
     <w:abstractNumId w:val="6"/>
   </w:num>
   <w:num w:numId="25">
-    <w:abstractNumId w:val="21"/>
+    <w:abstractNumId w:val="22"/>
   </w:num>
   <w:num w:numId="26">
     <w:abstractNumId w:val="19"/>
+  </w:num>
+  <w:num w:numId="27">
+    <w:abstractNumId w:val="21"/>
   </w:num>
 </w:numbering>
 </file>

</xml_diff>